<commit_message>
update marcos para iteração ³
</commit_message>
<xml_diff>
--- a/planejamento/CM_Plano_Iteracao_elaboracaoII.docx
+++ b/planejamento/CM_Plano_Iteracao_elaboracaoII.docx
@@ -67,7 +67,7 @@
     <w:tbl>
       <w:tblPr>
         <w:jc w:val="left"/>
-        <w:tblInd w:w="423" w:type="dxa"/>
+        <w:tblInd w:w="418" w:type="dxa"/>
         <w:tblBorders>
           <w:top w:val="single" w:sz="4" w:space="0" w:color="000001"/>
           <w:left w:val="single" w:sz="4" w:space="0" w:color="000001"/>
@@ -78,13 +78,13 @@
         </w:tblBorders>
         <w:tblCellMar>
           <w:top w:w="0" w:type="dxa"/>
-          <w:left w:w="73" w:type="dxa"/>
+          <w:left w:w="68" w:type="dxa"/>
           <w:bottom w:w="0" w:type="dxa"/>
           <w:right w:w="108" w:type="dxa"/>
         </w:tblCellMar>
       </w:tblPr>
       <w:tblGrid>
-        <w:gridCol w:w="4606"/>
+        <w:gridCol w:w="4605"/>
         <w:gridCol w:w="1882"/>
       </w:tblGrid>
       <w:tr>
@@ -93,7 +93,7 @@
         </w:trPr>
         <w:tc>
           <w:tcPr>
-            <w:tcW w:w="4606" w:type="dxa"/>
+            <w:tcW w:w="4605" w:type="dxa"/>
             <w:tcBorders>
               <w:top w:val="single" w:sz="4" w:space="0" w:color="000001"/>
               <w:left w:val="single" w:sz="4" w:space="0" w:color="000001"/>
@@ -104,7 +104,7 @@
             </w:tcBorders>
             <w:shd w:fill="FFFFFF" w:val="clear"/>
             <w:tcMar>
-              <w:left w:w="73" w:type="dxa"/>
+              <w:left w:w="68" w:type="dxa"/>
             </w:tcMar>
           </w:tcPr>
           <w:p>
@@ -143,7 +143,7 @@
             </w:tcBorders>
             <w:shd w:fill="FFFFFF" w:val="clear"/>
             <w:tcMar>
-              <w:left w:w="73" w:type="dxa"/>
+              <w:left w:w="68" w:type="dxa"/>
             </w:tcMar>
           </w:tcPr>
           <w:p>
@@ -174,7 +174,7 @@
         </w:trPr>
         <w:tc>
           <w:tcPr>
-            <w:tcW w:w="4606" w:type="dxa"/>
+            <w:tcW w:w="4605" w:type="dxa"/>
             <w:tcBorders>
               <w:top w:val="single" w:sz="4" w:space="0" w:color="000001"/>
               <w:left w:val="single" w:sz="4" w:space="0" w:color="000001"/>
@@ -185,7 +185,7 @@
             </w:tcBorders>
             <w:shd w:fill="FFFFFF" w:val="clear"/>
             <w:tcMar>
-              <w:left w:w="73" w:type="dxa"/>
+              <w:left w:w="68" w:type="dxa"/>
             </w:tcMar>
           </w:tcPr>
           <w:p>
@@ -218,7 +218,7 @@
             </w:tcBorders>
             <w:shd w:fill="FFFFFF" w:val="clear"/>
             <w:tcMar>
-              <w:left w:w="73" w:type="dxa"/>
+              <w:left w:w="68" w:type="dxa"/>
             </w:tcMar>
           </w:tcPr>
           <w:p>
@@ -245,7 +245,7 @@
         </w:trPr>
         <w:tc>
           <w:tcPr>
-            <w:tcW w:w="4606" w:type="dxa"/>
+            <w:tcW w:w="4605" w:type="dxa"/>
             <w:tcBorders>
               <w:top w:val="single" w:sz="4" w:space="0" w:color="000001"/>
               <w:left w:val="single" w:sz="4" w:space="0" w:color="000001"/>
@@ -256,7 +256,7 @@
             </w:tcBorders>
             <w:shd w:fill="FFFFFF" w:val="clear"/>
             <w:tcMar>
-              <w:left w:w="73" w:type="dxa"/>
+              <w:left w:w="68" w:type="dxa"/>
             </w:tcMar>
           </w:tcPr>
           <w:p>
@@ -267,27 +267,43 @@
                 <w:lang w:val="pt-BR"/>
               </w:rPr>
             </w:pPr>
+            <w:bookmarkStart w:id="1" w:name="__DdeLink__412_1358758964"/>
             <w:r>
               <w:rPr>
                 <w:rFonts w:cs="Arial" w:ascii="Arial" w:hAnsi="Arial"/>
                 <w:lang w:val="pt-BR"/>
               </w:rPr>
-              <w:t>Os seguintes casos de uso projetados:</w:t>
-            </w:r>
-          </w:p>
-          <w:p>
-            <w:pPr>
-              <w:pStyle w:val="Normal"/>
+              <w:t xml:space="preserve">Os seguintes casos de uso projetados </w:t>
+            </w:r>
+            <w:r>
               <w:rPr>
                 <w:rFonts w:cs="Arial" w:ascii="Arial" w:hAnsi="Arial"/>
                 <w:lang w:val="pt-BR"/>
               </w:rPr>
-            </w:pPr>
+              <w:t>e implementados</w:t>
+            </w:r>
+            <w:bookmarkEnd w:id="1"/>
             <w:r>
               <w:rPr>
                 <w:rFonts w:cs="Arial" w:ascii="Arial" w:hAnsi="Arial"/>
                 <w:lang w:val="pt-BR"/>
               </w:rPr>
+              <w:t>:</w:t>
+            </w:r>
+          </w:p>
+          <w:p>
+            <w:pPr>
+              <w:pStyle w:val="Normal"/>
+              <w:rPr>
+                <w:rFonts w:cs="Arial" w:ascii="Arial" w:hAnsi="Arial"/>
+                <w:lang w:val="pt-BR"/>
+              </w:rPr>
+            </w:pPr>
+            <w:r>
+              <w:rPr>
+                <w:rFonts w:cs="Arial" w:ascii="Arial" w:hAnsi="Arial"/>
+                <w:lang w:val="pt-BR"/>
+              </w:rPr>
               <w:t>- cadastros de colaborador, visitante e veículos,</w:t>
             </w:r>
           </w:p>
@@ -352,14 +368,7 @@
                 <w:rFonts w:cs="Arial" w:ascii="Arial" w:hAnsi="Arial"/>
                 <w:lang w:val="pt-BR"/>
               </w:rPr>
-              <w:t xml:space="preserve">- </w:t>
-            </w:r>
-            <w:r>
-              <w:rPr>
-                <w:rFonts w:cs="Arial" w:ascii="Arial" w:hAnsi="Arial"/>
-                <w:lang w:val="pt-BR"/>
-              </w:rPr>
-              <w:t>refinar requisitos</w:t>
+              <w:t>- refinar requisitos</w:t>
             </w:r>
           </w:p>
           <w:p>
@@ -392,7 +401,7 @@
             </w:tcBorders>
             <w:shd w:fill="FFFFFF" w:val="clear"/>
             <w:tcMar>
-              <w:left w:w="73" w:type="dxa"/>
+              <w:left w:w="68" w:type="dxa"/>
             </w:tcMar>
           </w:tcPr>
           <w:p>
@@ -419,7 +428,7 @@
         </w:trPr>
         <w:tc>
           <w:tcPr>
-            <w:tcW w:w="4606" w:type="dxa"/>
+            <w:tcW w:w="4605" w:type="dxa"/>
             <w:tcBorders>
               <w:top w:val="single" w:sz="4" w:space="0" w:color="000001"/>
               <w:left w:val="single" w:sz="4" w:space="0" w:color="000001"/>
@@ -430,7 +439,7 @@
             </w:tcBorders>
             <w:shd w:fill="FFFFFF" w:val="clear"/>
             <w:tcMar>
-              <w:left w:w="73" w:type="dxa"/>
+              <w:left w:w="68" w:type="dxa"/>
             </w:tcMar>
           </w:tcPr>
           <w:p>
@@ -446,6 +455,36 @@
                 <w:rFonts w:cs="Arial" w:ascii="Arial" w:hAnsi="Arial"/>
                 <w:lang w:val="pt-BR"/>
               </w:rPr>
+              <w:t xml:space="preserve">Os seguintes casos de uso projetados </w:t>
+            </w:r>
+            <w:r>
+              <w:rPr>
+                <w:rFonts w:cs="Arial" w:ascii="Arial" w:hAnsi="Arial"/>
+                <w:lang w:val="pt-BR"/>
+              </w:rPr>
+              <w:t>e implementados</w:t>
+            </w:r>
+            <w:r>
+              <w:rPr>
+                <w:rFonts w:cs="Arial" w:ascii="Arial" w:hAnsi="Arial"/>
+                <w:lang w:val="pt-BR"/>
+              </w:rPr>
+              <w:t>:</w:t>
+            </w:r>
+          </w:p>
+          <w:p>
+            <w:pPr>
+              <w:pStyle w:val="Normal"/>
+              <w:rPr>
+                <w:rFonts w:cs="Arial" w:ascii="Arial" w:hAnsi="Arial"/>
+                <w:lang w:val="pt-BR"/>
+              </w:rPr>
+            </w:pPr>
+            <w:r>
+              <w:rPr>
+                <w:rFonts w:cs="Arial" w:ascii="Arial" w:hAnsi="Arial"/>
+                <w:lang w:val="pt-BR"/>
+              </w:rPr>
               <w:t>- fazer promoção,</w:t>
             </w:r>
           </w:p>
@@ -468,6 +507,15 @@
           <w:p>
             <w:pPr>
               <w:pStyle w:val="Normal"/>
+              <w:rPr/>
+            </w:pPr>
+            <w:r>
+              <w:rPr/>
+            </w:r>
+          </w:p>
+          <w:p>
+            <w:pPr>
+              <w:pStyle w:val="Normal"/>
               <w:rPr>
                 <w:rFonts w:cs="Arial" w:ascii="Arial" w:hAnsi="Arial"/>
                 <w:lang w:val="pt-BR"/>
@@ -478,14 +526,14 @@
                 <w:rFonts w:cs="Arial" w:ascii="Arial" w:hAnsi="Arial"/>
                 <w:lang w:val="pt-BR"/>
               </w:rPr>
-              <w:t xml:space="preserve">- </w:t>
+              <w:t xml:space="preserve">-testar </w:t>
             </w:r>
             <w:r>
               <w:rPr>
                 <w:rFonts w:cs="Arial" w:ascii="Arial" w:hAnsi="Arial"/>
                 <w:lang w:val="pt-BR"/>
               </w:rPr>
-              <w:t>testar</w:t>
+              <w:t>aplicação</w:t>
             </w:r>
           </w:p>
         </w:tc>
@@ -502,7 +550,7 @@
             </w:tcBorders>
             <w:shd w:fill="FFFFFF" w:val="clear"/>
             <w:tcMar>
-              <w:left w:w="73" w:type="dxa"/>
+              <w:left w:w="68" w:type="dxa"/>
             </w:tcMar>
           </w:tcPr>
           <w:p>
@@ -529,7 +577,7 @@
         </w:trPr>
         <w:tc>
           <w:tcPr>
-            <w:tcW w:w="4606" w:type="dxa"/>
+            <w:tcW w:w="4605" w:type="dxa"/>
             <w:tcBorders>
               <w:top w:val="single" w:sz="4" w:space="0" w:color="000001"/>
               <w:left w:val="single" w:sz="4" w:space="0" w:color="000001"/>
@@ -540,7 +588,7 @@
             </w:tcBorders>
             <w:shd w:fill="FFFFFF" w:val="clear"/>
             <w:tcMar>
-              <w:left w:w="73" w:type="dxa"/>
+              <w:left w:w="68" w:type="dxa"/>
             </w:tcMar>
           </w:tcPr>
           <w:p>
@@ -573,7 +621,7 @@
             </w:tcBorders>
             <w:shd w:fill="FFFFFF" w:val="clear"/>
             <w:tcMar>
-              <w:left w:w="73" w:type="dxa"/>
+              <w:left w:w="68" w:type="dxa"/>
             </w:tcMar>
           </w:tcPr>
           <w:p>
@@ -589,35 +637,7 @@
                 <w:rFonts w:cs="Arial" w:ascii="Arial" w:hAnsi="Arial"/>
                 <w:lang w:val="pt-BR"/>
               </w:rPr>
-              <w:t>0</w:t>
-            </w:r>
-            <w:r>
-              <w:rPr>
-                <w:rFonts w:cs="Arial" w:ascii="Arial" w:hAnsi="Arial"/>
-                <w:lang w:val="pt-BR"/>
-              </w:rPr>
-              <w:t>1</w:t>
-            </w:r>
-            <w:r>
-              <w:rPr>
-                <w:rFonts w:cs="Arial" w:ascii="Arial" w:hAnsi="Arial"/>
-                <w:lang w:val="pt-BR"/>
-              </w:rPr>
-              <w:t>/1</w:t>
-            </w:r>
-            <w:r>
-              <w:rPr>
-                <w:rFonts w:cs="Arial" w:ascii="Arial" w:hAnsi="Arial"/>
-                <w:lang w:val="pt-BR"/>
-              </w:rPr>
-              <w:t>0</w:t>
-            </w:r>
-            <w:r>
-              <w:rPr>
-                <w:rFonts w:cs="Arial" w:ascii="Arial" w:hAnsi="Arial"/>
-                <w:lang w:val="pt-BR"/>
-              </w:rPr>
-              <w:t>/2015</w:t>
+              <w:t>01/10/2015</w:t>
             </w:r>
           </w:p>
         </w:tc>
@@ -663,7 +683,31 @@
           <w:rFonts w:cs="Arial" w:ascii="Arial" w:hAnsi="Arial"/>
           <w:lang w:val="pt-BR"/>
         </w:rPr>
-        <w:t>- todos casos de uso projetados e testados conforme os requisitos.</w:t>
+        <w:t xml:space="preserve">- </w:t>
+      </w:r>
+      <w:r>
+        <w:rPr>
+          <w:rFonts w:cs="Arial" w:ascii="Arial" w:hAnsi="Arial"/>
+          <w:lang w:val="pt-BR"/>
+        </w:rPr>
+        <w:t>Todos casos de uso de cadastros, de login, alugar veículos, avaliar veículos, fazer promoção e consultar veículos projetados, implementados e testados conforme a especificação.</w:t>
+      </w:r>
+    </w:p>
+    <w:p>
+      <w:pPr>
+        <w:pStyle w:val="Normal"/>
+        <w:ind w:left="720" w:right="0" w:hanging="0"/>
+        <w:rPr>
+          <w:rFonts w:cs="Arial" w:ascii="Arial" w:hAnsi="Arial"/>
+          <w:lang w:val="pt-BR"/>
+        </w:rPr>
+      </w:pPr>
+      <w:r>
+        <w:rPr>
+          <w:rFonts w:cs="Arial" w:ascii="Arial" w:hAnsi="Arial"/>
+          <w:lang w:val="pt-BR"/>
+        </w:rPr>
+        <w:t>- Ter uma versão utilizável da aplicação nos seguintes casos de uso ao fim da iteração.</w:t>
       </w:r>
     </w:p>
     <w:p>
@@ -694,7 +738,7 @@
     <w:tbl>
       <w:tblPr>
         <w:jc w:val="left"/>
-        <w:tblInd w:w="50" w:type="dxa"/>
+        <w:tblInd w:w="45" w:type="dxa"/>
         <w:tblBorders>
           <w:top w:val="single" w:sz="4" w:space="0" w:color="000001"/>
           <w:left w:val="single" w:sz="4" w:space="0" w:color="000001"/>
@@ -705,21 +749,21 @@
         </w:tblBorders>
         <w:tblCellMar>
           <w:top w:w="0" w:type="dxa"/>
-          <w:left w:w="73" w:type="dxa"/>
+          <w:left w:w="68" w:type="dxa"/>
           <w:bottom w:w="0" w:type="dxa"/>
           <w:right w:w="108" w:type="dxa"/>
         </w:tblCellMar>
       </w:tblPr>
       <w:tblGrid>
-        <w:gridCol w:w="1211"/>
-        <w:gridCol w:w="1088"/>
+        <w:gridCol w:w="1210"/>
+        <w:gridCol w:w="1087"/>
         <w:gridCol w:w="967"/>
-        <w:gridCol w:w="1062"/>
+        <w:gridCol w:w="1061"/>
         <w:gridCol w:w="1073"/>
         <w:gridCol w:w="851"/>
-        <w:gridCol w:w="957"/>
+        <w:gridCol w:w="956"/>
         <w:gridCol w:w="1204"/>
-        <w:gridCol w:w="1057"/>
+        <w:gridCol w:w="1060"/>
       </w:tblGrid>
       <w:tr>
         <w:trPr>
@@ -728,7 +772,7 @@
         </w:trPr>
         <w:tc>
           <w:tcPr>
-            <w:tcW w:w="1211" w:type="dxa"/>
+            <w:tcW w:w="1210" w:type="dxa"/>
             <w:tcBorders>
               <w:top w:val="single" w:sz="4" w:space="0" w:color="000001"/>
               <w:left w:val="single" w:sz="4" w:space="0" w:color="000001"/>
@@ -739,7 +783,7 @@
             </w:tcBorders>
             <w:shd w:fill="D9D9D9" w:val="clear"/>
             <w:tcMar>
-              <w:left w:w="73" w:type="dxa"/>
+              <w:left w:w="68" w:type="dxa"/>
             </w:tcMar>
           </w:tcPr>
           <w:p>
@@ -768,7 +812,7 @@
         </w:tc>
         <w:tc>
           <w:tcPr>
-            <w:tcW w:w="1088" w:type="dxa"/>
+            <w:tcW w:w="1087" w:type="dxa"/>
             <w:tcBorders>
               <w:top w:val="single" w:sz="4" w:space="0" w:color="000001"/>
               <w:left w:val="single" w:sz="6" w:space="0" w:color="000001"/>
@@ -779,7 +823,7 @@
             </w:tcBorders>
             <w:shd w:fill="D9D9D9" w:val="clear"/>
             <w:tcMar>
-              <w:left w:w="52" w:type="dxa"/>
+              <w:left w:w="44" w:type="dxa"/>
             </w:tcMar>
           </w:tcPr>
           <w:p>
@@ -819,7 +863,7 @@
             </w:tcBorders>
             <w:shd w:fill="D9D9D9" w:val="clear"/>
             <w:tcMar>
-              <w:left w:w="52" w:type="dxa"/>
+              <w:left w:w="44" w:type="dxa"/>
             </w:tcMar>
           </w:tcPr>
           <w:p>
@@ -848,7 +892,7 @@
         </w:tc>
         <w:tc>
           <w:tcPr>
-            <w:tcW w:w="1062" w:type="dxa"/>
+            <w:tcW w:w="1061" w:type="dxa"/>
             <w:tcBorders>
               <w:top w:val="single" w:sz="4" w:space="0" w:color="000001"/>
               <w:left w:val="single" w:sz="6" w:space="0" w:color="000001"/>
@@ -859,7 +903,7 @@
             </w:tcBorders>
             <w:shd w:fill="D9D9D9" w:val="clear"/>
             <w:tcMar>
-              <w:left w:w="52" w:type="dxa"/>
+              <w:left w:w="44" w:type="dxa"/>
             </w:tcMar>
           </w:tcPr>
           <w:p>
@@ -899,7 +943,7 @@
             </w:tcBorders>
             <w:shd w:fill="D9D9D9" w:val="clear"/>
             <w:tcMar>
-              <w:left w:w="52" w:type="dxa"/>
+              <w:left w:w="44" w:type="dxa"/>
             </w:tcMar>
           </w:tcPr>
           <w:p>
@@ -939,7 +983,7 @@
             </w:tcBorders>
             <w:shd w:fill="D9D9D9" w:val="clear"/>
             <w:tcMar>
-              <w:left w:w="52" w:type="dxa"/>
+              <w:left w:w="44" w:type="dxa"/>
             </w:tcMar>
           </w:tcPr>
           <w:p>
@@ -968,7 +1012,7 @@
         </w:tc>
         <w:tc>
           <w:tcPr>
-            <w:tcW w:w="957" w:type="dxa"/>
+            <w:tcW w:w="956" w:type="dxa"/>
             <w:tcBorders>
               <w:top w:val="single" w:sz="4" w:space="0" w:color="000001"/>
               <w:left w:val="single" w:sz="6" w:space="0" w:color="000001"/>
@@ -979,7 +1023,7 @@
             </w:tcBorders>
             <w:shd w:fill="D9D9D9" w:val="clear"/>
             <w:tcMar>
-              <w:left w:w="52" w:type="dxa"/>
+              <w:left w:w="44" w:type="dxa"/>
             </w:tcMar>
           </w:tcPr>
           <w:p>
@@ -1019,7 +1063,7 @@
             </w:tcBorders>
             <w:shd w:fill="D9D9D9" w:val="clear"/>
             <w:tcMar>
-              <w:left w:w="52" w:type="dxa"/>
+              <w:left w:w="44" w:type="dxa"/>
             </w:tcMar>
           </w:tcPr>
           <w:p>
@@ -1048,7 +1092,7 @@
         </w:tc>
         <w:tc>
           <w:tcPr>
-            <w:tcW w:w="1057" w:type="dxa"/>
+            <w:tcW w:w="1060" w:type="dxa"/>
             <w:tcBorders>
               <w:top w:val="single" w:sz="4" w:space="0" w:color="000001"/>
               <w:left w:val="single" w:sz="6" w:space="0" w:color="000001"/>
@@ -1059,7 +1103,7 @@
             </w:tcBorders>
             <w:shd w:fill="D9D9D9" w:val="clear"/>
             <w:tcMar>
-              <w:left w:w="52" w:type="dxa"/>
+              <w:left w:w="44" w:type="dxa"/>
             </w:tcMar>
           </w:tcPr>
           <w:p>
@@ -1094,7 +1138,7 @@
         </w:trPr>
         <w:tc>
           <w:tcPr>
-            <w:tcW w:w="1211" w:type="dxa"/>
+            <w:tcW w:w="1210" w:type="dxa"/>
             <w:tcBorders>
               <w:top w:val="single" w:sz="6" w:space="0" w:color="000001"/>
               <w:left w:val="single" w:sz="4" w:space="0" w:color="000001"/>
@@ -1105,7 +1149,7 @@
             </w:tcBorders>
             <w:shd w:fill="FFFFFF" w:val="clear"/>
             <w:tcMar>
-              <w:left w:w="73" w:type="dxa"/>
+              <w:left w:w="68" w:type="dxa"/>
             </w:tcMar>
             <w:vAlign w:val="bottom"/>
           </w:tcPr>
@@ -1162,7 +1206,7 @@
         </w:tc>
         <w:tc>
           <w:tcPr>
-            <w:tcW w:w="1088" w:type="dxa"/>
+            <w:tcW w:w="1087" w:type="dxa"/>
             <w:tcBorders>
               <w:top w:val="single" w:sz="6" w:space="0" w:color="000001"/>
               <w:left w:val="single" w:sz="6" w:space="0" w:color="000001"/>
@@ -1173,7 +1217,7 @@
             </w:tcBorders>
             <w:shd w:fill="FFFFFF" w:val="clear"/>
             <w:tcMar>
-              <w:left w:w="52" w:type="dxa"/>
+              <w:left w:w="44" w:type="dxa"/>
             </w:tcMar>
             <w:vAlign w:val="bottom"/>
           </w:tcPr>
@@ -1208,7 +1252,7 @@
             </w:tcBorders>
             <w:shd w:fill="FFFFFF" w:val="clear"/>
             <w:tcMar>
-              <w:left w:w="52" w:type="dxa"/>
+              <w:left w:w="44" w:type="dxa"/>
             </w:tcMar>
             <w:vAlign w:val="bottom"/>
           </w:tcPr>
@@ -1232,7 +1276,7 @@
         </w:tc>
         <w:tc>
           <w:tcPr>
-            <w:tcW w:w="1062" w:type="dxa"/>
+            <w:tcW w:w="1061" w:type="dxa"/>
             <w:tcBorders>
               <w:top w:val="single" w:sz="6" w:space="0" w:color="000001"/>
               <w:left w:val="single" w:sz="6" w:space="0" w:color="000001"/>
@@ -1243,7 +1287,7 @@
             </w:tcBorders>
             <w:shd w:fill="FFFFFF" w:val="clear"/>
             <w:tcMar>
-              <w:left w:w="52" w:type="dxa"/>
+              <w:left w:w="44" w:type="dxa"/>
             </w:tcMar>
             <w:vAlign w:val="bottom"/>
           </w:tcPr>
@@ -1278,7 +1322,7 @@
             </w:tcBorders>
             <w:shd w:fill="FFFFFF" w:val="clear"/>
             <w:tcMar>
-              <w:left w:w="52" w:type="dxa"/>
+              <w:left w:w="44" w:type="dxa"/>
             </w:tcMar>
             <w:vAlign w:val="bottom"/>
           </w:tcPr>
@@ -1312,7 +1356,7 @@
             </w:tcBorders>
             <w:shd w:fill="FFFFFF" w:val="clear"/>
             <w:tcMar>
-              <w:left w:w="52" w:type="dxa"/>
+              <w:left w:w="44" w:type="dxa"/>
             </w:tcMar>
             <w:vAlign w:val="bottom"/>
           </w:tcPr>
@@ -1336,7 +1380,7 @@
         </w:tc>
         <w:tc>
           <w:tcPr>
-            <w:tcW w:w="957" w:type="dxa"/>
+            <w:tcW w:w="956" w:type="dxa"/>
             <w:tcBorders>
               <w:top w:val="single" w:sz="6" w:space="0" w:color="000001"/>
               <w:left w:val="single" w:sz="6" w:space="0" w:color="000001"/>
@@ -1347,7 +1391,7 @@
             </w:tcBorders>
             <w:shd w:fill="FFFFFF" w:val="clear"/>
             <w:tcMar>
-              <w:left w:w="52" w:type="dxa"/>
+              <w:left w:w="44" w:type="dxa"/>
             </w:tcMar>
             <w:vAlign w:val="bottom"/>
           </w:tcPr>
@@ -1382,7 +1426,7 @@
             </w:tcBorders>
             <w:shd w:fill="FFFFFF" w:val="clear"/>
             <w:tcMar>
-              <w:left w:w="52" w:type="dxa"/>
+              <w:left w:w="44" w:type="dxa"/>
             </w:tcMar>
             <w:vAlign w:val="bottom"/>
           </w:tcPr>
@@ -1406,7 +1450,7 @@
         </w:tc>
         <w:tc>
           <w:tcPr>
-            <w:tcW w:w="1057" w:type="dxa"/>
+            <w:tcW w:w="1060" w:type="dxa"/>
             <w:tcBorders>
               <w:top w:val="single" w:sz="6" w:space="0" w:color="000001"/>
               <w:left w:val="single" w:sz="6" w:space="0" w:color="000001"/>
@@ -1417,7 +1461,7 @@
             </w:tcBorders>
             <w:shd w:fill="FFFFFF" w:val="clear"/>
             <w:tcMar>
-              <w:left w:w="52" w:type="dxa"/>
+              <w:left w:w="44" w:type="dxa"/>
             </w:tcMar>
             <w:vAlign w:val="bottom"/>
           </w:tcPr>
@@ -1446,7 +1490,7 @@
         </w:trPr>
         <w:tc>
           <w:tcPr>
-            <w:tcW w:w="1211" w:type="dxa"/>
+            <w:tcW w:w="1210" w:type="dxa"/>
             <w:tcBorders>
               <w:top w:val="single" w:sz="6" w:space="0" w:color="000001"/>
               <w:left w:val="single" w:sz="4" w:space="0" w:color="000001"/>
@@ -1457,7 +1501,7 @@
             </w:tcBorders>
             <w:shd w:fill="FFFFFF" w:val="clear"/>
             <w:tcMar>
-              <w:left w:w="73" w:type="dxa"/>
+              <w:left w:w="68" w:type="dxa"/>
             </w:tcMar>
             <w:vAlign w:val="bottom"/>
           </w:tcPr>
@@ -1524,7 +1568,7 @@
         </w:tc>
         <w:tc>
           <w:tcPr>
-            <w:tcW w:w="1088" w:type="dxa"/>
+            <w:tcW w:w="1087" w:type="dxa"/>
             <w:tcBorders>
               <w:top w:val="single" w:sz="6" w:space="0" w:color="000001"/>
               <w:left w:val="single" w:sz="6" w:space="0" w:color="000001"/>
@@ -1535,7 +1579,7 @@
             </w:tcBorders>
             <w:shd w:fill="FFFFFF" w:val="clear"/>
             <w:tcMar>
-              <w:left w:w="52" w:type="dxa"/>
+              <w:left w:w="44" w:type="dxa"/>
             </w:tcMar>
             <w:vAlign w:val="bottom"/>
           </w:tcPr>
@@ -1570,7 +1614,7 @@
             </w:tcBorders>
             <w:shd w:fill="FFFFFF" w:val="clear"/>
             <w:tcMar>
-              <w:left w:w="52" w:type="dxa"/>
+              <w:left w:w="44" w:type="dxa"/>
             </w:tcMar>
             <w:vAlign w:val="bottom"/>
           </w:tcPr>
@@ -1594,7 +1638,7 @@
         </w:tc>
         <w:tc>
           <w:tcPr>
-            <w:tcW w:w="1062" w:type="dxa"/>
+            <w:tcW w:w="1061" w:type="dxa"/>
             <w:tcBorders>
               <w:top w:val="single" w:sz="6" w:space="0" w:color="000001"/>
               <w:left w:val="single" w:sz="6" w:space="0" w:color="000001"/>
@@ -1605,7 +1649,7 @@
             </w:tcBorders>
             <w:shd w:fill="FFFFFF" w:val="clear"/>
             <w:tcMar>
-              <w:left w:w="52" w:type="dxa"/>
+              <w:left w:w="44" w:type="dxa"/>
             </w:tcMar>
             <w:vAlign w:val="bottom"/>
           </w:tcPr>
@@ -1640,7 +1684,7 @@
             </w:tcBorders>
             <w:shd w:fill="FFFFFF" w:val="clear"/>
             <w:tcMar>
-              <w:left w:w="52" w:type="dxa"/>
+              <w:left w:w="44" w:type="dxa"/>
             </w:tcMar>
             <w:vAlign w:val="bottom"/>
           </w:tcPr>
@@ -1674,7 +1718,7 @@
             </w:tcBorders>
             <w:shd w:fill="FFFFFF" w:val="clear"/>
             <w:tcMar>
-              <w:left w:w="52" w:type="dxa"/>
+              <w:left w:w="44" w:type="dxa"/>
             </w:tcMar>
             <w:vAlign w:val="bottom"/>
           </w:tcPr>
@@ -1698,7 +1742,7 @@
         </w:tc>
         <w:tc>
           <w:tcPr>
-            <w:tcW w:w="957" w:type="dxa"/>
+            <w:tcW w:w="956" w:type="dxa"/>
             <w:tcBorders>
               <w:top w:val="single" w:sz="6" w:space="0" w:color="000001"/>
               <w:left w:val="single" w:sz="6" w:space="0" w:color="000001"/>
@@ -1709,7 +1753,7 @@
             </w:tcBorders>
             <w:shd w:fill="FFFFFF" w:val="clear"/>
             <w:tcMar>
-              <w:left w:w="52" w:type="dxa"/>
+              <w:left w:w="44" w:type="dxa"/>
             </w:tcMar>
             <w:vAlign w:val="bottom"/>
           </w:tcPr>
@@ -1771,7 +1815,7 @@
             </w:tcBorders>
             <w:shd w:fill="FFFFFF" w:val="clear"/>
             <w:tcMar>
-              <w:left w:w="52" w:type="dxa"/>
+              <w:left w:w="44" w:type="dxa"/>
             </w:tcMar>
             <w:vAlign w:val="bottom"/>
           </w:tcPr>
@@ -1795,7 +1839,7 @@
         </w:tc>
         <w:tc>
           <w:tcPr>
-            <w:tcW w:w="1057" w:type="dxa"/>
+            <w:tcW w:w="1060" w:type="dxa"/>
             <w:tcBorders>
               <w:top w:val="single" w:sz="6" w:space="0" w:color="000001"/>
               <w:left w:val="single" w:sz="6" w:space="0" w:color="000001"/>
@@ -1806,7 +1850,7 @@
             </w:tcBorders>
             <w:shd w:fill="FFFFFF" w:val="clear"/>
             <w:tcMar>
-              <w:left w:w="52" w:type="dxa"/>
+              <w:left w:w="44" w:type="dxa"/>
             </w:tcMar>
             <w:vAlign w:val="bottom"/>
           </w:tcPr>
@@ -1835,7 +1879,7 @@
         </w:trPr>
         <w:tc>
           <w:tcPr>
-            <w:tcW w:w="1211" w:type="dxa"/>
+            <w:tcW w:w="1210" w:type="dxa"/>
             <w:tcBorders>
               <w:top w:val="single" w:sz="6" w:space="0" w:color="000001"/>
               <w:left w:val="single" w:sz="4" w:space="0" w:color="000001"/>
@@ -1846,7 +1890,7 @@
             </w:tcBorders>
             <w:shd w:fill="FFFFFF" w:val="clear"/>
             <w:tcMar>
-              <w:left w:w="73" w:type="dxa"/>
+              <w:left w:w="68" w:type="dxa"/>
             </w:tcMar>
             <w:vAlign w:val="bottom"/>
           </w:tcPr>
@@ -1919,7 +1963,7 @@
         </w:tc>
         <w:tc>
           <w:tcPr>
-            <w:tcW w:w="1088" w:type="dxa"/>
+            <w:tcW w:w="1087" w:type="dxa"/>
             <w:tcBorders>
               <w:top w:val="single" w:sz="6" w:space="0" w:color="000001"/>
               <w:left w:val="single" w:sz="6" w:space="0" w:color="000001"/>
@@ -1930,7 +1974,7 @@
             </w:tcBorders>
             <w:shd w:fill="FFFFFF" w:val="clear"/>
             <w:tcMar>
-              <w:left w:w="52" w:type="dxa"/>
+              <w:left w:w="44" w:type="dxa"/>
             </w:tcMar>
             <w:vAlign w:val="bottom"/>
           </w:tcPr>
@@ -1965,7 +2009,7 @@
             </w:tcBorders>
             <w:shd w:fill="FFFFFF" w:val="clear"/>
             <w:tcMar>
-              <w:left w:w="52" w:type="dxa"/>
+              <w:left w:w="44" w:type="dxa"/>
             </w:tcMar>
             <w:vAlign w:val="bottom"/>
           </w:tcPr>
@@ -1989,7 +2033,7 @@
         </w:tc>
         <w:tc>
           <w:tcPr>
-            <w:tcW w:w="1062" w:type="dxa"/>
+            <w:tcW w:w="1061" w:type="dxa"/>
             <w:tcBorders>
               <w:top w:val="single" w:sz="6" w:space="0" w:color="000001"/>
               <w:left w:val="single" w:sz="6" w:space="0" w:color="000001"/>
@@ -2000,7 +2044,7 @@
             </w:tcBorders>
             <w:shd w:fill="FFFFFF" w:val="clear"/>
             <w:tcMar>
-              <w:left w:w="52" w:type="dxa"/>
+              <w:left w:w="44" w:type="dxa"/>
             </w:tcMar>
             <w:vAlign w:val="bottom"/>
           </w:tcPr>
@@ -2035,7 +2079,7 @@
             </w:tcBorders>
             <w:shd w:fill="FFFFFF" w:val="clear"/>
             <w:tcMar>
-              <w:left w:w="52" w:type="dxa"/>
+              <w:left w:w="44" w:type="dxa"/>
             </w:tcMar>
             <w:vAlign w:val="bottom"/>
           </w:tcPr>
@@ -2069,38 +2113,31 @@
             </w:tcBorders>
             <w:shd w:fill="FFFFFF" w:val="clear"/>
             <w:tcMar>
-              <w:left w:w="52" w:type="dxa"/>
-            </w:tcMar>
-            <w:vAlign w:val="bottom"/>
-          </w:tcPr>
-          <w:p>
-            <w:pPr>
-              <w:pStyle w:val="Normal"/>
-              <w:spacing w:lineRule="auto" w:line="240"/>
-              <w:rPr>
-                <w:rFonts w:cs="Arial" w:ascii="Arial" w:hAnsi="Arial"/>
-                <w:lang w:val="pt-BR" w:eastAsia="ja-JP"/>
-              </w:rPr>
-            </w:pPr>
-            <w:r>
-              <w:rPr>
-                <w:rFonts w:cs="Arial" w:ascii="Arial" w:hAnsi="Arial"/>
-                <w:lang w:val="pt-BR" w:eastAsia="ja-JP"/>
-              </w:rPr>
-              <w:t>1</w:t>
-            </w:r>
-            <w:r>
-              <w:rPr>
-                <w:rFonts w:cs="Arial" w:ascii="Arial" w:hAnsi="Arial"/>
-                <w:lang w:val="pt-BR" w:eastAsia="ja-JP"/>
-              </w:rPr>
-              <w:t>E1</w:t>
-            </w:r>
-          </w:p>
-        </w:tc>
-        <w:tc>
-          <w:tcPr>
-            <w:tcW w:w="957" w:type="dxa"/>
+              <w:left w:w="44" w:type="dxa"/>
+            </w:tcMar>
+            <w:vAlign w:val="bottom"/>
+          </w:tcPr>
+          <w:p>
+            <w:pPr>
+              <w:pStyle w:val="Normal"/>
+              <w:spacing w:lineRule="auto" w:line="240"/>
+              <w:rPr>
+                <w:rFonts w:cs="Arial" w:ascii="Arial" w:hAnsi="Arial"/>
+                <w:lang w:val="pt-BR" w:eastAsia="ja-JP"/>
+              </w:rPr>
+            </w:pPr>
+            <w:r>
+              <w:rPr>
+                <w:rFonts w:cs="Arial" w:ascii="Arial" w:hAnsi="Arial"/>
+                <w:lang w:val="pt-BR" w:eastAsia="ja-JP"/>
+              </w:rPr>
+              <w:t>1E1</w:t>
+            </w:r>
+          </w:p>
+        </w:tc>
+        <w:tc>
+          <w:tcPr>
+            <w:tcW w:w="956" w:type="dxa"/>
             <w:tcBorders>
               <w:top w:val="single" w:sz="6" w:space="0" w:color="000001"/>
               <w:left w:val="single" w:sz="6" w:space="0" w:color="000001"/>
@@ -2111,7 +2148,7 @@
             </w:tcBorders>
             <w:shd w:fill="FFFFFF" w:val="clear"/>
             <w:tcMar>
-              <w:left w:w="52" w:type="dxa"/>
+              <w:left w:w="44" w:type="dxa"/>
             </w:tcMar>
             <w:vAlign w:val="bottom"/>
           </w:tcPr>
@@ -2146,7 +2183,7 @@
             </w:tcBorders>
             <w:shd w:fill="FFFFFF" w:val="clear"/>
             <w:tcMar>
-              <w:left w:w="52" w:type="dxa"/>
+              <w:left w:w="44" w:type="dxa"/>
             </w:tcMar>
             <w:vAlign w:val="bottom"/>
           </w:tcPr>
@@ -2170,7 +2207,7 @@
         </w:tc>
         <w:tc>
           <w:tcPr>
-            <w:tcW w:w="1057" w:type="dxa"/>
+            <w:tcW w:w="1060" w:type="dxa"/>
             <w:tcBorders>
               <w:top w:val="single" w:sz="6" w:space="0" w:color="000001"/>
               <w:left w:val="single" w:sz="6" w:space="0" w:color="000001"/>
@@ -2181,7 +2218,7 @@
             </w:tcBorders>
             <w:shd w:fill="FFFFFF" w:val="clear"/>
             <w:tcMar>
-              <w:left w:w="52" w:type="dxa"/>
+              <w:left w:w="44" w:type="dxa"/>
             </w:tcMar>
             <w:vAlign w:val="bottom"/>
           </w:tcPr>
@@ -2210,7 +2247,7 @@
         </w:trPr>
         <w:tc>
           <w:tcPr>
-            <w:tcW w:w="1211" w:type="dxa"/>
+            <w:tcW w:w="1210" w:type="dxa"/>
             <w:tcBorders>
               <w:top w:val="single" w:sz="6" w:space="0" w:color="000001"/>
               <w:left w:val="single" w:sz="4" w:space="0" w:color="000001"/>
@@ -2221,7 +2258,7 @@
             </w:tcBorders>
             <w:shd w:fill="FFFFFF" w:val="clear"/>
             <w:tcMar>
-              <w:left w:w="73" w:type="dxa"/>
+              <w:left w:w="68" w:type="dxa"/>
             </w:tcMar>
             <w:vAlign w:val="bottom"/>
           </w:tcPr>
@@ -2281,7 +2318,7 @@
         </w:tc>
         <w:tc>
           <w:tcPr>
-            <w:tcW w:w="1088" w:type="dxa"/>
+            <w:tcW w:w="1087" w:type="dxa"/>
             <w:tcBorders>
               <w:top w:val="single" w:sz="6" w:space="0" w:color="000001"/>
               <w:left w:val="single" w:sz="6" w:space="0" w:color="000001"/>
@@ -2292,7 +2329,7 @@
             </w:tcBorders>
             <w:shd w:fill="FFFFFF" w:val="clear"/>
             <w:tcMar>
-              <w:left w:w="52" w:type="dxa"/>
+              <w:left w:w="44" w:type="dxa"/>
             </w:tcMar>
             <w:vAlign w:val="bottom"/>
           </w:tcPr>
@@ -2327,7 +2364,7 @@
             </w:tcBorders>
             <w:shd w:fill="FFFFFF" w:val="clear"/>
             <w:tcMar>
-              <w:left w:w="52" w:type="dxa"/>
+              <w:left w:w="44" w:type="dxa"/>
             </w:tcMar>
             <w:vAlign w:val="bottom"/>
           </w:tcPr>
@@ -2351,7 +2388,7 @@
         </w:tc>
         <w:tc>
           <w:tcPr>
-            <w:tcW w:w="1062" w:type="dxa"/>
+            <w:tcW w:w="1061" w:type="dxa"/>
             <w:tcBorders>
               <w:top w:val="single" w:sz="6" w:space="0" w:color="000001"/>
               <w:left w:val="single" w:sz="6" w:space="0" w:color="000001"/>
@@ -2362,7 +2399,7 @@
             </w:tcBorders>
             <w:shd w:fill="FFFFFF" w:val="clear"/>
             <w:tcMar>
-              <w:left w:w="52" w:type="dxa"/>
+              <w:left w:w="44" w:type="dxa"/>
             </w:tcMar>
             <w:vAlign w:val="bottom"/>
           </w:tcPr>
@@ -2397,22 +2434,22 @@
             </w:tcBorders>
             <w:shd w:fill="FFFFFF" w:val="clear"/>
             <w:tcMar>
-              <w:left w:w="52" w:type="dxa"/>
-            </w:tcMar>
-            <w:vAlign w:val="bottom"/>
-          </w:tcPr>
-          <w:p>
-            <w:pPr>
-              <w:pStyle w:val="Normal"/>
-              <w:spacing w:lineRule="auto" w:line="240"/>
-              <w:rPr>
-                <w:rFonts w:cs="Arial" w:ascii="Arial" w:hAnsi="Arial"/>
-                <w:lang w:val="pt-BR" w:eastAsia="ja-JP"/>
-              </w:rPr>
-            </w:pPr>
-            <w:bookmarkStart w:id="1" w:name="_GoBack"/>
+              <w:left w:w="44" w:type="dxa"/>
+            </w:tcMar>
+            <w:vAlign w:val="bottom"/>
+          </w:tcPr>
+          <w:p>
+            <w:pPr>
+              <w:pStyle w:val="Normal"/>
+              <w:spacing w:lineRule="auto" w:line="240"/>
+              <w:rPr>
+                <w:rFonts w:cs="Arial" w:ascii="Arial" w:hAnsi="Arial"/>
+                <w:lang w:val="pt-BR" w:eastAsia="ja-JP"/>
+              </w:rPr>
+            </w:pPr>
             <w:bookmarkStart w:id="2" w:name="_GoBack"/>
-            <w:bookmarkEnd w:id="2"/>
+            <w:bookmarkStart w:id="3" w:name="_GoBack"/>
+            <w:bookmarkEnd w:id="3"/>
             <w:r>
               <w:rPr>
                 <w:rFonts w:cs="Arial" w:ascii="Arial" w:hAnsi="Arial"/>
@@ -2434,7 +2471,7 @@
             </w:tcBorders>
             <w:shd w:fill="FFFFFF" w:val="clear"/>
             <w:tcMar>
-              <w:left w:w="52" w:type="dxa"/>
+              <w:left w:w="44" w:type="dxa"/>
             </w:tcMar>
             <w:vAlign w:val="bottom"/>
           </w:tcPr>
@@ -2458,7 +2495,7 @@
         </w:tc>
         <w:tc>
           <w:tcPr>
-            <w:tcW w:w="957" w:type="dxa"/>
+            <w:tcW w:w="956" w:type="dxa"/>
             <w:tcBorders>
               <w:top w:val="single" w:sz="6" w:space="0" w:color="000001"/>
               <w:left w:val="single" w:sz="6" w:space="0" w:color="000001"/>
@@ -2469,7 +2506,7 @@
             </w:tcBorders>
             <w:shd w:fill="FFFFFF" w:val="clear"/>
             <w:tcMar>
-              <w:left w:w="52" w:type="dxa"/>
+              <w:left w:w="44" w:type="dxa"/>
             </w:tcMar>
             <w:vAlign w:val="bottom"/>
           </w:tcPr>
@@ -2504,7 +2541,7 @@
             </w:tcBorders>
             <w:shd w:fill="FFFFFF" w:val="clear"/>
             <w:tcMar>
-              <w:left w:w="52" w:type="dxa"/>
+              <w:left w:w="44" w:type="dxa"/>
             </w:tcMar>
             <w:vAlign w:val="bottom"/>
           </w:tcPr>
@@ -2528,7 +2565,7 @@
         </w:tc>
         <w:tc>
           <w:tcPr>
-            <w:tcW w:w="1057" w:type="dxa"/>
+            <w:tcW w:w="1060" w:type="dxa"/>
             <w:tcBorders>
               <w:top w:val="single" w:sz="6" w:space="0" w:color="000001"/>
               <w:left w:val="single" w:sz="6" w:space="0" w:color="000001"/>
@@ -2539,7 +2576,7 @@
             </w:tcBorders>
             <w:shd w:fill="FFFFFF" w:val="clear"/>
             <w:tcMar>
-              <w:left w:w="52" w:type="dxa"/>
+              <w:left w:w="44" w:type="dxa"/>
             </w:tcMar>
             <w:vAlign w:val="bottom"/>
           </w:tcPr>
@@ -2568,7 +2605,7 @@
         </w:trPr>
         <w:tc>
           <w:tcPr>
-            <w:tcW w:w="1211" w:type="dxa"/>
+            <w:tcW w:w="1210" w:type="dxa"/>
             <w:tcBorders>
               <w:top w:val="single" w:sz="6" w:space="0" w:color="000001"/>
               <w:left w:val="single" w:sz="4" w:space="0" w:color="000001"/>
@@ -2579,7 +2616,7 @@
             </w:tcBorders>
             <w:shd w:fill="FFFFFF" w:val="clear"/>
             <w:tcMar>
-              <w:left w:w="73" w:type="dxa"/>
+              <w:left w:w="68" w:type="dxa"/>
             </w:tcMar>
             <w:vAlign w:val="bottom"/>
           </w:tcPr>
@@ -2652,7 +2689,7 @@
         </w:tc>
         <w:tc>
           <w:tcPr>
-            <w:tcW w:w="1088" w:type="dxa"/>
+            <w:tcW w:w="1087" w:type="dxa"/>
             <w:tcBorders>
               <w:top w:val="single" w:sz="6" w:space="0" w:color="000001"/>
               <w:left w:val="single" w:sz="6" w:space="0" w:color="000001"/>
@@ -2663,7 +2700,7 @@
             </w:tcBorders>
             <w:shd w:fill="FFFFFF" w:val="clear"/>
             <w:tcMar>
-              <w:left w:w="52" w:type="dxa"/>
+              <w:left w:w="44" w:type="dxa"/>
             </w:tcMar>
             <w:vAlign w:val="bottom"/>
           </w:tcPr>
@@ -2698,7 +2735,7 @@
             </w:tcBorders>
             <w:shd w:fill="FFFFFF" w:val="clear"/>
             <w:tcMar>
-              <w:left w:w="52" w:type="dxa"/>
+              <w:left w:w="44" w:type="dxa"/>
             </w:tcMar>
             <w:vAlign w:val="bottom"/>
           </w:tcPr>
@@ -2722,7 +2759,7 @@
         </w:tc>
         <w:tc>
           <w:tcPr>
-            <w:tcW w:w="1062" w:type="dxa"/>
+            <w:tcW w:w="1061" w:type="dxa"/>
             <w:tcBorders>
               <w:top w:val="single" w:sz="6" w:space="0" w:color="000001"/>
               <w:left w:val="single" w:sz="6" w:space="0" w:color="000001"/>
@@ -2733,7 +2770,7 @@
             </w:tcBorders>
             <w:shd w:fill="FFFFFF" w:val="clear"/>
             <w:tcMar>
-              <w:left w:w="52" w:type="dxa"/>
+              <w:left w:w="44" w:type="dxa"/>
             </w:tcMar>
             <w:vAlign w:val="bottom"/>
           </w:tcPr>
@@ -2768,7 +2805,7 @@
             </w:tcBorders>
             <w:shd w:fill="FFFFFF" w:val="clear"/>
             <w:tcMar>
-              <w:left w:w="52" w:type="dxa"/>
+              <w:left w:w="44" w:type="dxa"/>
             </w:tcMar>
             <w:vAlign w:val="bottom"/>
           </w:tcPr>
@@ -2802,7 +2839,7 @@
             </w:tcBorders>
             <w:shd w:fill="FFFFFF" w:val="clear"/>
             <w:tcMar>
-              <w:left w:w="52" w:type="dxa"/>
+              <w:left w:w="44" w:type="dxa"/>
             </w:tcMar>
             <w:vAlign w:val="bottom"/>
           </w:tcPr>
@@ -2826,7 +2863,7 @@
         </w:tc>
         <w:tc>
           <w:tcPr>
-            <w:tcW w:w="957" w:type="dxa"/>
+            <w:tcW w:w="956" w:type="dxa"/>
             <w:tcBorders>
               <w:top w:val="single" w:sz="6" w:space="0" w:color="000001"/>
               <w:left w:val="single" w:sz="6" w:space="0" w:color="000001"/>
@@ -2837,7 +2874,7 @@
             </w:tcBorders>
             <w:shd w:fill="FFFFFF" w:val="clear"/>
             <w:tcMar>
-              <w:left w:w="52" w:type="dxa"/>
+              <w:left w:w="44" w:type="dxa"/>
             </w:tcMar>
             <w:vAlign w:val="bottom"/>
           </w:tcPr>
@@ -2872,7 +2909,7 @@
             </w:tcBorders>
             <w:shd w:fill="FFFFFF" w:val="clear"/>
             <w:tcMar>
-              <w:left w:w="52" w:type="dxa"/>
+              <w:left w:w="44" w:type="dxa"/>
             </w:tcMar>
             <w:vAlign w:val="bottom"/>
           </w:tcPr>
@@ -2896,7 +2933,7 @@
         </w:tc>
         <w:tc>
           <w:tcPr>
-            <w:tcW w:w="1057" w:type="dxa"/>
+            <w:tcW w:w="1060" w:type="dxa"/>
             <w:tcBorders>
               <w:top w:val="single" w:sz="6" w:space="0" w:color="000001"/>
               <w:left w:val="single" w:sz="6" w:space="0" w:color="000001"/>
@@ -2907,7 +2944,7 @@
             </w:tcBorders>
             <w:shd w:fill="FFFFFF" w:val="clear"/>
             <w:tcMar>
-              <w:left w:w="52" w:type="dxa"/>
+              <w:left w:w="44" w:type="dxa"/>
             </w:tcMar>
             <w:vAlign w:val="bottom"/>
           </w:tcPr>
@@ -2936,7 +2973,7 @@
         </w:trPr>
         <w:tc>
           <w:tcPr>
-            <w:tcW w:w="1211" w:type="dxa"/>
+            <w:tcW w:w="1210" w:type="dxa"/>
             <w:tcBorders>
               <w:top w:val="nil"/>
               <w:left w:val="single" w:sz="4" w:space="0" w:color="000001"/>
@@ -2947,7 +2984,7 @@
             </w:tcBorders>
             <w:shd w:fill="FFFFFF" w:val="clear"/>
             <w:tcMar>
-              <w:left w:w="73" w:type="dxa"/>
+              <w:left w:w="68" w:type="dxa"/>
             </w:tcMar>
             <w:vAlign w:val="bottom"/>
           </w:tcPr>
@@ -2965,7 +3002,7 @@
         </w:tc>
         <w:tc>
           <w:tcPr>
-            <w:tcW w:w="1088" w:type="dxa"/>
+            <w:tcW w:w="1087" w:type="dxa"/>
             <w:tcBorders>
               <w:top w:val="nil"/>
               <w:left w:val="single" w:sz="6" w:space="0" w:color="000001"/>
@@ -2976,7 +3013,7 @@
             </w:tcBorders>
             <w:shd w:fill="FFFFFF" w:val="clear"/>
             <w:tcMar>
-              <w:left w:w="52" w:type="dxa"/>
+              <w:left w:w="44" w:type="dxa"/>
             </w:tcMar>
             <w:vAlign w:val="bottom"/>
           </w:tcPr>
@@ -3005,7 +3042,7 @@
             </w:tcBorders>
             <w:shd w:fill="FFFFFF" w:val="clear"/>
             <w:tcMar>
-              <w:left w:w="52" w:type="dxa"/>
+              <w:left w:w="44" w:type="dxa"/>
             </w:tcMar>
             <w:vAlign w:val="bottom"/>
           </w:tcPr>
@@ -3023,7 +3060,7 @@
         </w:tc>
         <w:tc>
           <w:tcPr>
-            <w:tcW w:w="1062" w:type="dxa"/>
+            <w:tcW w:w="1061" w:type="dxa"/>
             <w:tcBorders>
               <w:top w:val="nil"/>
               <w:left w:val="single" w:sz="6" w:space="0" w:color="000001"/>
@@ -3034,7 +3071,7 @@
             </w:tcBorders>
             <w:shd w:fill="FFFFFF" w:val="clear"/>
             <w:tcMar>
-              <w:left w:w="52" w:type="dxa"/>
+              <w:left w:w="44" w:type="dxa"/>
             </w:tcMar>
             <w:vAlign w:val="bottom"/>
           </w:tcPr>
@@ -3063,7 +3100,7 @@
             </w:tcBorders>
             <w:shd w:fill="FFFFFF" w:val="clear"/>
             <w:tcMar>
-              <w:left w:w="52" w:type="dxa"/>
+              <w:left w:w="44" w:type="dxa"/>
             </w:tcMar>
             <w:vAlign w:val="bottom"/>
           </w:tcPr>
@@ -3097,7 +3134,7 @@
             </w:tcBorders>
             <w:shd w:fill="FFFFFF" w:val="clear"/>
             <w:tcMar>
-              <w:left w:w="52" w:type="dxa"/>
+              <w:left w:w="44" w:type="dxa"/>
             </w:tcMar>
             <w:vAlign w:val="bottom"/>
           </w:tcPr>
@@ -3115,7 +3152,7 @@
         </w:tc>
         <w:tc>
           <w:tcPr>
-            <w:tcW w:w="957" w:type="dxa"/>
+            <w:tcW w:w="956" w:type="dxa"/>
             <w:tcBorders>
               <w:top w:val="nil"/>
               <w:left w:val="single" w:sz="6" w:space="0" w:color="000001"/>
@@ -3126,7 +3163,7 @@
             </w:tcBorders>
             <w:shd w:fill="FFFFFF" w:val="clear"/>
             <w:tcMar>
-              <w:left w:w="52" w:type="dxa"/>
+              <w:left w:w="44" w:type="dxa"/>
             </w:tcMar>
             <w:vAlign w:val="bottom"/>
           </w:tcPr>
@@ -3155,7 +3192,7 @@
             </w:tcBorders>
             <w:shd w:fill="FFFFFF" w:val="clear"/>
             <w:tcMar>
-              <w:left w:w="52" w:type="dxa"/>
+              <w:left w:w="44" w:type="dxa"/>
             </w:tcMar>
             <w:vAlign w:val="bottom"/>
           </w:tcPr>
@@ -3173,7 +3210,7 @@
         </w:tc>
         <w:tc>
           <w:tcPr>
-            <w:tcW w:w="1057" w:type="dxa"/>
+            <w:tcW w:w="1060" w:type="dxa"/>
             <w:tcBorders>
               <w:top w:val="nil"/>
               <w:left w:val="single" w:sz="6" w:space="0" w:color="000001"/>
@@ -3184,7 +3221,7 @@
             </w:tcBorders>
             <w:shd w:fill="FFFFFF" w:val="clear"/>
             <w:tcMar>
-              <w:left w:w="52" w:type="dxa"/>
+              <w:left w:w="44" w:type="dxa"/>
             </w:tcMar>
             <w:vAlign w:val="bottom"/>
           </w:tcPr>
@@ -3213,7 +3250,7 @@
         </w:trPr>
         <w:tc>
           <w:tcPr>
-            <w:tcW w:w="1211" w:type="dxa"/>
+            <w:tcW w:w="1210" w:type="dxa"/>
             <w:tcBorders>
               <w:top w:val="nil"/>
               <w:left w:val="single" w:sz="4" w:space="0" w:color="000001"/>
@@ -3224,7 +3261,7 @@
             </w:tcBorders>
             <w:shd w:fill="FFFFFF" w:val="clear"/>
             <w:tcMar>
-              <w:left w:w="73" w:type="dxa"/>
+              <w:left w:w="68" w:type="dxa"/>
             </w:tcMar>
             <w:vAlign w:val="bottom"/>
           </w:tcPr>
@@ -3242,7 +3279,7 @@
         </w:tc>
         <w:tc>
           <w:tcPr>
-            <w:tcW w:w="1088" w:type="dxa"/>
+            <w:tcW w:w="1087" w:type="dxa"/>
             <w:tcBorders>
               <w:top w:val="nil"/>
               <w:left w:val="single" w:sz="6" w:space="0" w:color="000001"/>
@@ -3253,7 +3290,7 @@
             </w:tcBorders>
             <w:shd w:fill="FFFFFF" w:val="clear"/>
             <w:tcMar>
-              <w:left w:w="52" w:type="dxa"/>
+              <w:left w:w="44" w:type="dxa"/>
             </w:tcMar>
             <w:vAlign w:val="bottom"/>
           </w:tcPr>
@@ -3282,7 +3319,7 @@
             </w:tcBorders>
             <w:shd w:fill="FFFFFF" w:val="clear"/>
             <w:tcMar>
-              <w:left w:w="52" w:type="dxa"/>
+              <w:left w:w="44" w:type="dxa"/>
             </w:tcMar>
             <w:vAlign w:val="bottom"/>
           </w:tcPr>
@@ -3300,7 +3337,7 @@
         </w:tc>
         <w:tc>
           <w:tcPr>
-            <w:tcW w:w="1062" w:type="dxa"/>
+            <w:tcW w:w="1061" w:type="dxa"/>
             <w:tcBorders>
               <w:top w:val="nil"/>
               <w:left w:val="single" w:sz="6" w:space="0" w:color="000001"/>
@@ -3311,7 +3348,7 @@
             </w:tcBorders>
             <w:shd w:fill="FFFFFF" w:val="clear"/>
             <w:tcMar>
-              <w:left w:w="52" w:type="dxa"/>
+              <w:left w:w="44" w:type="dxa"/>
             </w:tcMar>
             <w:vAlign w:val="bottom"/>
           </w:tcPr>
@@ -3340,7 +3377,7 @@
             </w:tcBorders>
             <w:shd w:fill="FFFFFF" w:val="clear"/>
             <w:tcMar>
-              <w:left w:w="52" w:type="dxa"/>
+              <w:left w:w="44" w:type="dxa"/>
             </w:tcMar>
             <w:vAlign w:val="bottom"/>
           </w:tcPr>
@@ -3374,7 +3411,7 @@
             </w:tcBorders>
             <w:shd w:fill="FFFFFF" w:val="clear"/>
             <w:tcMar>
-              <w:left w:w="52" w:type="dxa"/>
+              <w:left w:w="44" w:type="dxa"/>
             </w:tcMar>
             <w:vAlign w:val="bottom"/>
           </w:tcPr>
@@ -3392,7 +3429,7 @@
         </w:tc>
         <w:tc>
           <w:tcPr>
-            <w:tcW w:w="957" w:type="dxa"/>
+            <w:tcW w:w="956" w:type="dxa"/>
             <w:tcBorders>
               <w:top w:val="nil"/>
               <w:left w:val="single" w:sz="6" w:space="0" w:color="000001"/>
@@ -3403,7 +3440,7 @@
             </w:tcBorders>
             <w:shd w:fill="FFFFFF" w:val="clear"/>
             <w:tcMar>
-              <w:left w:w="52" w:type="dxa"/>
+              <w:left w:w="44" w:type="dxa"/>
             </w:tcMar>
             <w:vAlign w:val="bottom"/>
           </w:tcPr>
@@ -3432,7 +3469,7 @@
             </w:tcBorders>
             <w:shd w:fill="FFFFFF" w:val="clear"/>
             <w:tcMar>
-              <w:left w:w="52" w:type="dxa"/>
+              <w:left w:w="44" w:type="dxa"/>
             </w:tcMar>
             <w:vAlign w:val="bottom"/>
           </w:tcPr>
@@ -3450,7 +3487,7 @@
         </w:tc>
         <w:tc>
           <w:tcPr>
-            <w:tcW w:w="1057" w:type="dxa"/>
+            <w:tcW w:w="1060" w:type="dxa"/>
             <w:tcBorders>
               <w:top w:val="nil"/>
               <w:left w:val="single" w:sz="6" w:space="0" w:color="000001"/>
@@ -3461,7 +3498,7 @@
             </w:tcBorders>
             <w:shd w:fill="FFFFFF" w:val="clear"/>
             <w:tcMar>
-              <w:left w:w="52" w:type="dxa"/>
+              <w:left w:w="44" w:type="dxa"/>
             </w:tcMar>
             <w:vAlign w:val="bottom"/>
           </w:tcPr>
@@ -3490,7 +3527,7 @@
         </w:trPr>
         <w:tc>
           <w:tcPr>
-            <w:tcW w:w="1211" w:type="dxa"/>
+            <w:tcW w:w="1210" w:type="dxa"/>
             <w:tcBorders>
               <w:top w:val="nil"/>
               <w:left w:val="single" w:sz="4" w:space="0" w:color="000001"/>
@@ -3501,7 +3538,7 @@
             </w:tcBorders>
             <w:shd w:fill="FFFFFF" w:val="clear"/>
             <w:tcMar>
-              <w:left w:w="73" w:type="dxa"/>
+              <w:left w:w="68" w:type="dxa"/>
             </w:tcMar>
             <w:vAlign w:val="bottom"/>
           </w:tcPr>
@@ -3519,7 +3556,7 @@
         </w:tc>
         <w:tc>
           <w:tcPr>
-            <w:tcW w:w="1088" w:type="dxa"/>
+            <w:tcW w:w="1087" w:type="dxa"/>
             <w:tcBorders>
               <w:top w:val="nil"/>
               <w:left w:val="single" w:sz="6" w:space="0" w:color="000001"/>
@@ -3530,7 +3567,7 @@
             </w:tcBorders>
             <w:shd w:fill="FFFFFF" w:val="clear"/>
             <w:tcMar>
-              <w:left w:w="52" w:type="dxa"/>
+              <w:left w:w="44" w:type="dxa"/>
             </w:tcMar>
             <w:vAlign w:val="bottom"/>
           </w:tcPr>
@@ -3559,7 +3596,7 @@
             </w:tcBorders>
             <w:shd w:fill="FFFFFF" w:val="clear"/>
             <w:tcMar>
-              <w:left w:w="52" w:type="dxa"/>
+              <w:left w:w="44" w:type="dxa"/>
             </w:tcMar>
             <w:vAlign w:val="bottom"/>
           </w:tcPr>
@@ -3577,7 +3614,7 @@
         </w:tc>
         <w:tc>
           <w:tcPr>
-            <w:tcW w:w="1062" w:type="dxa"/>
+            <w:tcW w:w="1061" w:type="dxa"/>
             <w:tcBorders>
               <w:top w:val="nil"/>
               <w:left w:val="single" w:sz="6" w:space="0" w:color="000001"/>
@@ -3588,7 +3625,7 @@
             </w:tcBorders>
             <w:shd w:fill="FFFFFF" w:val="clear"/>
             <w:tcMar>
-              <w:left w:w="52" w:type="dxa"/>
+              <w:left w:w="44" w:type="dxa"/>
             </w:tcMar>
             <w:vAlign w:val="bottom"/>
           </w:tcPr>
@@ -3617,7 +3654,7 @@
             </w:tcBorders>
             <w:shd w:fill="FFFFFF" w:val="clear"/>
             <w:tcMar>
-              <w:left w:w="52" w:type="dxa"/>
+              <w:left w:w="44" w:type="dxa"/>
             </w:tcMar>
             <w:vAlign w:val="bottom"/>
           </w:tcPr>
@@ -3651,7 +3688,7 @@
             </w:tcBorders>
             <w:shd w:fill="FFFFFF" w:val="clear"/>
             <w:tcMar>
-              <w:left w:w="52" w:type="dxa"/>
+              <w:left w:w="44" w:type="dxa"/>
             </w:tcMar>
             <w:vAlign w:val="bottom"/>
           </w:tcPr>
@@ -3669,7 +3706,7 @@
         </w:tc>
         <w:tc>
           <w:tcPr>
-            <w:tcW w:w="957" w:type="dxa"/>
+            <w:tcW w:w="956" w:type="dxa"/>
             <w:tcBorders>
               <w:top w:val="nil"/>
               <w:left w:val="single" w:sz="6" w:space="0" w:color="000001"/>
@@ -3680,7 +3717,7 @@
             </w:tcBorders>
             <w:shd w:fill="FFFFFF" w:val="clear"/>
             <w:tcMar>
-              <w:left w:w="52" w:type="dxa"/>
+              <w:left w:w="44" w:type="dxa"/>
             </w:tcMar>
             <w:vAlign w:val="bottom"/>
           </w:tcPr>
@@ -3690,8 +3727,8 @@
               <w:spacing w:lineRule="auto" w:line="240"/>
               <w:rPr/>
             </w:pPr>
-            <w:bookmarkStart w:id="3" w:name="__DdeLink__318_779452139"/>
-            <w:bookmarkEnd w:id="3"/>
+            <w:bookmarkStart w:id="4" w:name="__DdeLink__318_779452139"/>
+            <w:bookmarkEnd w:id="4"/>
             <w:r>
               <w:rPr/>
               <w:t>Tarcísio/Diógenes</w:t>
@@ -3711,7 +3748,7 @@
             </w:tcBorders>
             <w:shd w:fill="FFFFFF" w:val="clear"/>
             <w:tcMar>
-              <w:left w:w="52" w:type="dxa"/>
+              <w:left w:w="44" w:type="dxa"/>
             </w:tcMar>
             <w:vAlign w:val="bottom"/>
           </w:tcPr>
@@ -3729,7 +3766,7 @@
         </w:tc>
         <w:tc>
           <w:tcPr>
-            <w:tcW w:w="1057" w:type="dxa"/>
+            <w:tcW w:w="1060" w:type="dxa"/>
             <w:tcBorders>
               <w:top w:val="nil"/>
               <w:left w:val="single" w:sz="6" w:space="0" w:color="000001"/>
@@ -3740,7 +3777,7 @@
             </w:tcBorders>
             <w:shd w:fill="FFFFFF" w:val="clear"/>
             <w:tcMar>
-              <w:left w:w="52" w:type="dxa"/>
+              <w:left w:w="44" w:type="dxa"/>
             </w:tcMar>
             <w:vAlign w:val="bottom"/>
           </w:tcPr>
@@ -3769,7 +3806,7 @@
         </w:trPr>
         <w:tc>
           <w:tcPr>
-            <w:tcW w:w="1211" w:type="dxa"/>
+            <w:tcW w:w="1210" w:type="dxa"/>
             <w:tcBorders>
               <w:top w:val="nil"/>
               <w:left w:val="single" w:sz="4" w:space="0" w:color="000001"/>
@@ -3780,7 +3817,7 @@
             </w:tcBorders>
             <w:shd w:fill="FFFFFF" w:val="clear"/>
             <w:tcMar>
-              <w:left w:w="73" w:type="dxa"/>
+              <w:left w:w="68" w:type="dxa"/>
             </w:tcMar>
             <w:vAlign w:val="bottom"/>
           </w:tcPr>
@@ -3798,7 +3835,7 @@
         </w:tc>
         <w:tc>
           <w:tcPr>
-            <w:tcW w:w="1088" w:type="dxa"/>
+            <w:tcW w:w="1087" w:type="dxa"/>
             <w:tcBorders>
               <w:top w:val="nil"/>
               <w:left w:val="single" w:sz="6" w:space="0" w:color="000001"/>
@@ -3809,7 +3846,7 @@
             </w:tcBorders>
             <w:shd w:fill="FFFFFF" w:val="clear"/>
             <w:tcMar>
-              <w:left w:w="52" w:type="dxa"/>
+              <w:left w:w="44" w:type="dxa"/>
             </w:tcMar>
             <w:vAlign w:val="bottom"/>
           </w:tcPr>
@@ -3838,7 +3875,7 @@
             </w:tcBorders>
             <w:shd w:fill="FFFFFF" w:val="clear"/>
             <w:tcMar>
-              <w:left w:w="52" w:type="dxa"/>
+              <w:left w:w="44" w:type="dxa"/>
             </w:tcMar>
             <w:vAlign w:val="bottom"/>
           </w:tcPr>
@@ -3856,7 +3893,7 @@
         </w:tc>
         <w:tc>
           <w:tcPr>
-            <w:tcW w:w="1062" w:type="dxa"/>
+            <w:tcW w:w="1061" w:type="dxa"/>
             <w:tcBorders>
               <w:top w:val="nil"/>
               <w:left w:val="single" w:sz="6" w:space="0" w:color="000001"/>
@@ -3867,7 +3904,7 @@
             </w:tcBorders>
             <w:shd w:fill="FFFFFF" w:val="clear"/>
             <w:tcMar>
-              <w:left w:w="52" w:type="dxa"/>
+              <w:left w:w="44" w:type="dxa"/>
             </w:tcMar>
             <w:vAlign w:val="bottom"/>
           </w:tcPr>
@@ -3896,7 +3933,7 @@
             </w:tcBorders>
             <w:shd w:fill="FFFFFF" w:val="clear"/>
             <w:tcMar>
-              <w:left w:w="52" w:type="dxa"/>
+              <w:left w:w="44" w:type="dxa"/>
             </w:tcMar>
             <w:vAlign w:val="bottom"/>
           </w:tcPr>
@@ -3930,7 +3967,7 @@
             </w:tcBorders>
             <w:shd w:fill="FFFFFF" w:val="clear"/>
             <w:tcMar>
-              <w:left w:w="52" w:type="dxa"/>
+              <w:left w:w="44" w:type="dxa"/>
             </w:tcMar>
             <w:vAlign w:val="bottom"/>
           </w:tcPr>
@@ -3948,7 +3985,7 @@
         </w:tc>
         <w:tc>
           <w:tcPr>
-            <w:tcW w:w="957" w:type="dxa"/>
+            <w:tcW w:w="956" w:type="dxa"/>
             <w:tcBorders>
               <w:top w:val="nil"/>
               <w:left w:val="single" w:sz="6" w:space="0" w:color="000001"/>
@@ -3959,7 +3996,7 @@
             </w:tcBorders>
             <w:shd w:fill="FFFFFF" w:val="clear"/>
             <w:tcMar>
-              <w:left w:w="52" w:type="dxa"/>
+              <w:left w:w="44" w:type="dxa"/>
             </w:tcMar>
             <w:vAlign w:val="bottom"/>
           </w:tcPr>
@@ -3988,7 +4025,7 @@
             </w:tcBorders>
             <w:shd w:fill="FFFFFF" w:val="clear"/>
             <w:tcMar>
-              <w:left w:w="52" w:type="dxa"/>
+              <w:left w:w="44" w:type="dxa"/>
             </w:tcMar>
             <w:vAlign w:val="bottom"/>
           </w:tcPr>
@@ -4006,7 +4043,7 @@
         </w:tc>
         <w:tc>
           <w:tcPr>
-            <w:tcW w:w="1057" w:type="dxa"/>
+            <w:tcW w:w="1060" w:type="dxa"/>
             <w:tcBorders>
               <w:top w:val="nil"/>
               <w:left w:val="single" w:sz="6" w:space="0" w:color="000001"/>
@@ -4017,7 +4054,284 @@
             </w:tcBorders>
             <w:shd w:fill="FFFFFF" w:val="clear"/>
             <w:tcMar>
-              <w:left w:w="52" w:type="dxa"/>
+              <w:left w:w="44" w:type="dxa"/>
+            </w:tcMar>
+            <w:vAlign w:val="bottom"/>
+          </w:tcPr>
+          <w:p>
+            <w:pPr>
+              <w:pStyle w:val="Normal"/>
+              <w:spacing w:lineRule="auto" w:line="240"/>
+              <w:rPr>
+                <w:rFonts w:cs="Arial" w:ascii="Arial" w:hAnsi="Arial"/>
+                <w:lang w:eastAsia="ja-JP"/>
+              </w:rPr>
+            </w:pPr>
+            <w:r>
+              <w:rPr>
+                <w:rFonts w:cs="Arial" w:ascii="Arial" w:hAnsi="Arial"/>
+                <w:lang w:eastAsia="ja-JP"/>
+              </w:rPr>
+            </w:r>
+          </w:p>
+        </w:tc>
+      </w:tr>
+      <w:tr>
+        <w:trPr>
+          <w:trHeight w:val="255" w:hRule="atLeast"/>
+          <w:cantSplit w:val="false"/>
+        </w:trPr>
+        <w:tc>
+          <w:tcPr>
+            <w:tcW w:w="1210" w:type="dxa"/>
+            <w:tcBorders>
+              <w:top w:val="nil"/>
+              <w:left w:val="single" w:sz="4" w:space="0" w:color="000001"/>
+              <w:bottom w:val="single" w:sz="6" w:space="0" w:color="000001"/>
+              <w:insideH w:val="single" w:sz="6" w:space="0" w:color="000001"/>
+              <w:right w:val="nil"/>
+              <w:insideV w:val="nil"/>
+            </w:tcBorders>
+            <w:shd w:fill="FFFFFF" w:val="clear"/>
+            <w:tcMar>
+              <w:left w:w="68" w:type="dxa"/>
+            </w:tcMar>
+            <w:vAlign w:val="bottom"/>
+          </w:tcPr>
+          <w:p>
+            <w:pPr>
+              <w:pStyle w:val="Normal"/>
+              <w:spacing w:lineRule="auto" w:line="240"/>
+              <w:rPr/>
+            </w:pPr>
+            <w:r>
+              <w:rPr/>
+              <w:t>Implementar os casos de uso selecionados para a iteração</w:t>
+            </w:r>
+          </w:p>
+        </w:tc>
+        <w:tc>
+          <w:tcPr>
+            <w:tcW w:w="1087" w:type="dxa"/>
+            <w:tcBorders>
+              <w:top w:val="nil"/>
+              <w:left w:val="single" w:sz="6" w:space="0" w:color="000001"/>
+              <w:bottom w:val="single" w:sz="6" w:space="0" w:color="000001"/>
+              <w:insideH w:val="single" w:sz="6" w:space="0" w:color="000001"/>
+              <w:right w:val="nil"/>
+              <w:insideV w:val="nil"/>
+            </w:tcBorders>
+            <w:shd w:fill="FFFFFF" w:val="clear"/>
+            <w:tcMar>
+              <w:left w:w="44" w:type="dxa"/>
+            </w:tcMar>
+            <w:vAlign w:val="bottom"/>
+          </w:tcPr>
+          <w:p>
+            <w:pPr>
+              <w:pStyle w:val="Normal"/>
+              <w:spacing w:lineRule="auto" w:line="240"/>
+              <w:rPr/>
+            </w:pPr>
+            <w:r>
+              <w:rPr/>
+              <w:t xml:space="preserve">Alta </w:t>
+            </w:r>
+          </w:p>
+        </w:tc>
+        <w:tc>
+          <w:tcPr>
+            <w:tcW w:w="967" w:type="dxa"/>
+            <w:tcBorders>
+              <w:top w:val="nil"/>
+              <w:left w:val="single" w:sz="6" w:space="0" w:color="000001"/>
+              <w:bottom w:val="single" w:sz="6" w:space="0" w:color="000001"/>
+              <w:insideH w:val="single" w:sz="6" w:space="0" w:color="000001"/>
+              <w:right w:val="nil"/>
+              <w:insideV w:val="nil"/>
+            </w:tcBorders>
+            <w:shd w:fill="FFFFFF" w:val="clear"/>
+            <w:tcMar>
+              <w:left w:w="44" w:type="dxa"/>
+            </w:tcMar>
+            <w:vAlign w:val="bottom"/>
+          </w:tcPr>
+          <w:p>
+            <w:pPr>
+              <w:pStyle w:val="Normal"/>
+              <w:spacing w:lineRule="auto" w:line="240"/>
+              <w:rPr/>
+            </w:pPr>
+            <w:r>
+              <w:rPr/>
+              <w:t>70</w:t>
+            </w:r>
+          </w:p>
+        </w:tc>
+        <w:tc>
+          <w:tcPr>
+            <w:tcW w:w="1061" w:type="dxa"/>
+            <w:tcBorders>
+              <w:top w:val="nil"/>
+              <w:left w:val="single" w:sz="6" w:space="0" w:color="000001"/>
+              <w:bottom w:val="single" w:sz="6" w:space="0" w:color="000001"/>
+              <w:insideH w:val="single" w:sz="6" w:space="0" w:color="000001"/>
+              <w:right w:val="nil"/>
+              <w:insideV w:val="nil"/>
+            </w:tcBorders>
+            <w:shd w:fill="FFFFFF" w:val="clear"/>
+            <w:tcMar>
+              <w:left w:w="44" w:type="dxa"/>
+            </w:tcMar>
+            <w:vAlign w:val="bottom"/>
+          </w:tcPr>
+          <w:p>
+            <w:pPr>
+              <w:pStyle w:val="Normal"/>
+              <w:spacing w:lineRule="auto" w:line="240"/>
+              <w:rPr/>
+            </w:pPr>
+            <w:r>
+              <w:rPr/>
+              <w:t>Iniciado</w:t>
+            </w:r>
+          </w:p>
+        </w:tc>
+        <w:tc>
+          <w:tcPr>
+            <w:tcW w:w="1073" w:type="dxa"/>
+            <w:tcBorders>
+              <w:top w:val="nil"/>
+              <w:left w:val="single" w:sz="6" w:space="0" w:color="000001"/>
+              <w:bottom w:val="single" w:sz="6" w:space="0" w:color="000001"/>
+              <w:insideH w:val="single" w:sz="6" w:space="0" w:color="000001"/>
+              <w:right w:val="nil"/>
+              <w:insideV w:val="nil"/>
+            </w:tcBorders>
+            <w:shd w:fill="FFFFFF" w:val="clear"/>
+            <w:tcMar>
+              <w:left w:w="44" w:type="dxa"/>
+            </w:tcMar>
+            <w:vAlign w:val="bottom"/>
+          </w:tcPr>
+          <w:p>
+            <w:pPr>
+              <w:pStyle w:val="Normal"/>
+              <w:spacing w:lineRule="auto" w:line="240"/>
+              <w:rPr>
+                <w:rFonts w:cs="Arial" w:ascii="Arial" w:hAnsi="Arial"/>
+                <w:lang w:val="pt-BR" w:eastAsia="ja-JP"/>
+              </w:rPr>
+            </w:pPr>
+            <w:r>
+              <w:rPr>
+                <w:rFonts w:cs="Arial" w:ascii="Arial" w:hAnsi="Arial"/>
+                <w:lang w:val="pt-BR" w:eastAsia="ja-JP"/>
+              </w:rPr>
+            </w:r>
+          </w:p>
+        </w:tc>
+        <w:tc>
+          <w:tcPr>
+            <w:tcW w:w="851" w:type="dxa"/>
+            <w:tcBorders>
+              <w:top w:val="nil"/>
+              <w:left w:val="single" w:sz="6" w:space="0" w:color="000001"/>
+              <w:bottom w:val="single" w:sz="6" w:space="0" w:color="000001"/>
+              <w:insideH w:val="single" w:sz="6" w:space="0" w:color="000001"/>
+              <w:right w:val="nil"/>
+              <w:insideV w:val="nil"/>
+            </w:tcBorders>
+            <w:shd w:fill="FFFFFF" w:val="clear"/>
+            <w:tcMar>
+              <w:left w:w="44" w:type="dxa"/>
+            </w:tcMar>
+            <w:vAlign w:val="bottom"/>
+          </w:tcPr>
+          <w:p>
+            <w:pPr>
+              <w:pStyle w:val="Normal"/>
+              <w:spacing w:lineRule="auto" w:line="240"/>
+              <w:rPr/>
+            </w:pPr>
+            <w:r>
+              <w:rPr/>
+              <w:t>E2</w:t>
+            </w:r>
+          </w:p>
+        </w:tc>
+        <w:tc>
+          <w:tcPr>
+            <w:tcW w:w="956" w:type="dxa"/>
+            <w:tcBorders>
+              <w:top w:val="nil"/>
+              <w:left w:val="single" w:sz="6" w:space="0" w:color="000001"/>
+              <w:bottom w:val="single" w:sz="6" w:space="0" w:color="000001"/>
+              <w:insideH w:val="single" w:sz="6" w:space="0" w:color="000001"/>
+              <w:right w:val="nil"/>
+              <w:insideV w:val="nil"/>
+            </w:tcBorders>
+            <w:shd w:fill="FFFFFF" w:val="clear"/>
+            <w:tcMar>
+              <w:left w:w="44" w:type="dxa"/>
+            </w:tcMar>
+            <w:vAlign w:val="bottom"/>
+          </w:tcPr>
+          <w:p>
+            <w:pPr>
+              <w:pStyle w:val="Normal"/>
+              <w:spacing w:lineRule="auto" w:line="240"/>
+              <w:rPr/>
+            </w:pPr>
+            <w:r>
+              <w:rPr/>
+              <w:t>Tarcísio/Diógenes</w:t>
+            </w:r>
+          </w:p>
+        </w:tc>
+        <w:tc>
+          <w:tcPr>
+            <w:tcW w:w="1204" w:type="dxa"/>
+            <w:tcBorders>
+              <w:top w:val="nil"/>
+              <w:left w:val="single" w:sz="6" w:space="0" w:color="000001"/>
+              <w:bottom w:val="single" w:sz="6" w:space="0" w:color="000001"/>
+              <w:insideH w:val="single" w:sz="6" w:space="0" w:color="000001"/>
+              <w:right w:val="nil"/>
+              <w:insideV w:val="nil"/>
+            </w:tcBorders>
+            <w:shd w:fill="FFFFFF" w:val="clear"/>
+            <w:tcMar>
+              <w:left w:w="44" w:type="dxa"/>
+            </w:tcMar>
+            <w:vAlign w:val="bottom"/>
+          </w:tcPr>
+          <w:p>
+            <w:pPr>
+              <w:pStyle w:val="Normal"/>
+              <w:spacing w:lineRule="auto" w:line="240"/>
+              <w:rPr/>
+            </w:pPr>
+            <w:r>
+              <w:rPr/>
+              <w:t>15</w:t>
+            </w:r>
+          </w:p>
+        </w:tc>
+        <w:tc>
+          <w:tcPr>
+            <w:tcW w:w="1060" w:type="dxa"/>
+            <w:tcBorders>
+              <w:top w:val="nil"/>
+              <w:left w:val="single" w:sz="6" w:space="0" w:color="000001"/>
+              <w:bottom w:val="single" w:sz="6" w:space="0" w:color="000001"/>
+              <w:insideH w:val="single" w:sz="6" w:space="0" w:color="000001"/>
+              <w:right w:val="single" w:sz="4" w:space="0" w:color="000001"/>
+              <w:insideV w:val="single" w:sz="4" w:space="0" w:color="000001"/>
+            </w:tcBorders>
+            <w:shd w:fill="FFFFFF" w:val="clear"/>
+            <w:tcMar>
+              <w:left w:w="44" w:type="dxa"/>
             </w:tcMar>
             <w:vAlign w:val="bottom"/>
           </w:tcPr>
@@ -4068,7 +4382,7 @@
     <w:tbl>
       <w:tblPr>
         <w:jc w:val="left"/>
-        <w:tblInd w:w="-46" w:type="dxa"/>
+        <w:tblInd w:w="-51" w:type="dxa"/>
         <w:tblBorders>
           <w:top w:val="single" w:sz="4" w:space="0" w:color="000001"/>
           <w:left w:val="single" w:sz="4" w:space="0" w:color="000001"/>
@@ -4079,15 +4393,15 @@
         </w:tblBorders>
         <w:tblCellMar>
           <w:top w:w="0" w:type="dxa"/>
-          <w:left w:w="73" w:type="dxa"/>
+          <w:left w:w="68" w:type="dxa"/>
           <w:bottom w:w="0" w:type="dxa"/>
           <w:right w:w="108" w:type="dxa"/>
         </w:tblCellMar>
       </w:tblPr>
       <w:tblGrid>
-        <w:gridCol w:w="3190"/>
-        <w:gridCol w:w="1450"/>
-        <w:gridCol w:w="4946"/>
+        <w:gridCol w:w="3189"/>
+        <w:gridCol w:w="1449"/>
+        <w:gridCol w:w="4948"/>
       </w:tblGrid>
       <w:tr>
         <w:trPr>
@@ -4095,7 +4409,7 @@
         </w:trPr>
         <w:tc>
           <w:tcPr>
-            <w:tcW w:w="3190" w:type="dxa"/>
+            <w:tcW w:w="3189" w:type="dxa"/>
             <w:tcBorders>
               <w:top w:val="single" w:sz="4" w:space="0" w:color="000001"/>
               <w:left w:val="single" w:sz="4" w:space="0" w:color="000001"/>
@@ -4106,7 +4420,7 @@
             </w:tcBorders>
             <w:shd w:fill="C0C0C0" w:val="clear"/>
             <w:tcMar>
-              <w:left w:w="73" w:type="dxa"/>
+              <w:left w:w="68" w:type="dxa"/>
             </w:tcMar>
           </w:tcPr>
           <w:p>
@@ -4135,7 +4449,7 @@
         </w:tc>
         <w:tc>
           <w:tcPr>
-            <w:tcW w:w="1450" w:type="dxa"/>
+            <w:tcW w:w="1449" w:type="dxa"/>
             <w:tcBorders>
               <w:top w:val="single" w:sz="4" w:space="0" w:color="000001"/>
               <w:left w:val="single" w:sz="4" w:space="0" w:color="000001"/>
@@ -4146,7 +4460,7 @@
             </w:tcBorders>
             <w:shd w:fill="C0C0C0" w:val="clear"/>
             <w:tcMar>
-              <w:left w:w="73" w:type="dxa"/>
+              <w:left w:w="68" w:type="dxa"/>
             </w:tcMar>
           </w:tcPr>
           <w:p>
@@ -4175,7 +4489,7 @@
         </w:tc>
         <w:tc>
           <w:tcPr>
-            <w:tcW w:w="4946" w:type="dxa"/>
+            <w:tcW w:w="4948" w:type="dxa"/>
             <w:tcBorders>
               <w:top w:val="single" w:sz="4" w:space="0" w:color="000001"/>
               <w:left w:val="single" w:sz="4" w:space="0" w:color="000001"/>
@@ -4186,7 +4500,7 @@
             </w:tcBorders>
             <w:shd w:fill="C0C0C0" w:val="clear"/>
             <w:tcMar>
-              <w:left w:w="73" w:type="dxa"/>
+              <w:left w:w="68" w:type="dxa"/>
             </w:tcMar>
           </w:tcPr>
           <w:p>
@@ -4220,7 +4534,7 @@
         </w:trPr>
         <w:tc>
           <w:tcPr>
-            <w:tcW w:w="3190" w:type="dxa"/>
+            <w:tcW w:w="3189" w:type="dxa"/>
             <w:tcBorders>
               <w:top w:val="single" w:sz="4" w:space="0" w:color="000001"/>
               <w:left w:val="single" w:sz="4" w:space="0" w:color="000001"/>
@@ -4231,7 +4545,7 @@
             </w:tcBorders>
             <w:shd w:fill="FFFFFF" w:val="clear"/>
             <w:tcMar>
-              <w:left w:w="73" w:type="dxa"/>
+              <w:left w:w="68" w:type="dxa"/>
             </w:tcMar>
           </w:tcPr>
           <w:p>
@@ -4261,7 +4575,7 @@
         </w:tc>
         <w:tc>
           <w:tcPr>
-            <w:tcW w:w="1450" w:type="dxa"/>
+            <w:tcW w:w="1449" w:type="dxa"/>
             <w:tcBorders>
               <w:top w:val="single" w:sz="4" w:space="0" w:color="000001"/>
               <w:left w:val="single" w:sz="4" w:space="0" w:color="000001"/>
@@ -4272,7 +4586,7 @@
             </w:tcBorders>
             <w:shd w:fill="FFFFFF" w:val="clear"/>
             <w:tcMar>
-              <w:left w:w="73" w:type="dxa"/>
+              <w:left w:w="68" w:type="dxa"/>
             </w:tcMar>
           </w:tcPr>
           <w:p>
@@ -4296,7 +4610,7 @@
         </w:tc>
         <w:tc>
           <w:tcPr>
-            <w:tcW w:w="4946" w:type="dxa"/>
+            <w:tcW w:w="4948" w:type="dxa"/>
             <w:tcBorders>
               <w:top w:val="single" w:sz="4" w:space="0" w:color="000001"/>
               <w:left w:val="single" w:sz="4" w:space="0" w:color="000001"/>
@@ -4307,7 +4621,7 @@
             </w:tcBorders>
             <w:shd w:fill="FFFFFF" w:val="clear"/>
             <w:tcMar>
-              <w:left w:w="73" w:type="dxa"/>
+              <w:left w:w="68" w:type="dxa"/>
             </w:tcMar>
           </w:tcPr>
           <w:p>
@@ -4495,7 +4809,7 @@
     <w:tbl>
       <w:tblPr>
         <w:jc w:val="left"/>
-        <w:tblInd w:w="674" w:type="dxa"/>
+        <w:tblInd w:w="669" w:type="dxa"/>
         <w:tblBorders>
           <w:top w:val="single" w:sz="4" w:space="0" w:color="000001"/>
           <w:left w:val="single" w:sz="4" w:space="0" w:color="000001"/>
@@ -4506,13 +4820,13 @@
         </w:tblBorders>
         <w:tblCellMar>
           <w:top w:w="0" w:type="dxa"/>
-          <w:left w:w="73" w:type="dxa"/>
+          <w:left w:w="68" w:type="dxa"/>
           <w:bottom w:w="0" w:type="dxa"/>
           <w:right w:w="108" w:type="dxa"/>
         </w:tblCellMar>
       </w:tblPr>
       <w:tblGrid>
-        <w:gridCol w:w="1777"/>
+        <w:gridCol w:w="1776"/>
         <w:gridCol w:w="3774"/>
       </w:tblGrid>
       <w:tr>
@@ -4521,7 +4835,7 @@
         </w:trPr>
         <w:tc>
           <w:tcPr>
-            <w:tcW w:w="1777" w:type="dxa"/>
+            <w:tcW w:w="1776" w:type="dxa"/>
             <w:tcBorders>
               <w:top w:val="single" w:sz="4" w:space="0" w:color="000001"/>
               <w:left w:val="single" w:sz="4" w:space="0" w:color="000001"/>
@@ -4532,7 +4846,7 @@
             </w:tcBorders>
             <w:shd w:fill="FFFFFF" w:val="clear"/>
             <w:tcMar>
-              <w:left w:w="73" w:type="dxa"/>
+              <w:left w:w="68" w:type="dxa"/>
             </w:tcMar>
           </w:tcPr>
           <w:p>
@@ -4568,7 +4882,7 @@
             </w:tcBorders>
             <w:shd w:fill="FFFFFF" w:val="clear"/>
             <w:tcMar>
-              <w:left w:w="73" w:type="dxa"/>
+              <w:left w:w="68" w:type="dxa"/>
             </w:tcMar>
           </w:tcPr>
           <w:p>
@@ -4600,7 +4914,7 @@
         </w:trPr>
         <w:tc>
           <w:tcPr>
-            <w:tcW w:w="1777" w:type="dxa"/>
+            <w:tcW w:w="1776" w:type="dxa"/>
             <w:tcBorders>
               <w:top w:val="single" w:sz="4" w:space="0" w:color="000001"/>
               <w:left w:val="single" w:sz="4" w:space="0" w:color="000001"/>
@@ -4611,7 +4925,7 @@
             </w:tcBorders>
             <w:shd w:fill="FFFFFF" w:val="clear"/>
             <w:tcMar>
-              <w:left w:w="73" w:type="dxa"/>
+              <w:left w:w="68" w:type="dxa"/>
             </w:tcMar>
           </w:tcPr>
           <w:p>
@@ -4645,7 +4959,7 @@
             </w:tcBorders>
             <w:shd w:fill="FFFFFF" w:val="clear"/>
             <w:tcMar>
-              <w:left w:w="73" w:type="dxa"/>
+              <w:left w:w="68" w:type="dxa"/>
             </w:tcMar>
           </w:tcPr>
           <w:p>
@@ -4677,7 +4991,7 @@
         </w:trPr>
         <w:tc>
           <w:tcPr>
-            <w:tcW w:w="1777" w:type="dxa"/>
+            <w:tcW w:w="1776" w:type="dxa"/>
             <w:tcBorders>
               <w:top w:val="single" w:sz="4" w:space="0" w:color="000001"/>
               <w:left w:val="single" w:sz="4" w:space="0" w:color="000001"/>
@@ -4688,7 +5002,7 @@
             </w:tcBorders>
             <w:shd w:fill="FFFFFF" w:val="clear"/>
             <w:tcMar>
-              <w:left w:w="73" w:type="dxa"/>
+              <w:left w:w="68" w:type="dxa"/>
             </w:tcMar>
           </w:tcPr>
           <w:p>
@@ -4722,7 +5036,7 @@
             </w:tcBorders>
             <w:shd w:fill="FFFFFF" w:val="clear"/>
             <w:tcMar>
-              <w:left w:w="73" w:type="dxa"/>
+              <w:left w:w="68" w:type="dxa"/>
             </w:tcMar>
           </w:tcPr>
           <w:p>
@@ -4754,7 +5068,7 @@
         </w:trPr>
         <w:tc>
           <w:tcPr>
-            <w:tcW w:w="1777" w:type="dxa"/>
+            <w:tcW w:w="1776" w:type="dxa"/>
             <w:tcBorders>
               <w:top w:val="single" w:sz="4" w:space="0" w:color="000001"/>
               <w:left w:val="single" w:sz="4" w:space="0" w:color="000001"/>
@@ -4765,7 +5079,7 @@
             </w:tcBorders>
             <w:shd w:fill="FFFFFF" w:val="clear"/>
             <w:tcMar>
-              <w:left w:w="73" w:type="dxa"/>
+              <w:left w:w="68" w:type="dxa"/>
             </w:tcMar>
           </w:tcPr>
           <w:p>
@@ -4799,7 +5113,7 @@
             </w:tcBorders>
             <w:shd w:fill="FFFFFF" w:val="clear"/>
             <w:tcMar>
-              <w:left w:w="73" w:type="dxa"/>
+              <w:left w:w="68" w:type="dxa"/>
             </w:tcMar>
           </w:tcPr>
           <w:p>
@@ -4991,8 +5305,8 @@
     </w:tblPr>
     <w:tblGrid>
       <w:gridCol w:w="3161"/>
-      <w:gridCol w:w="3162"/>
-      <w:gridCol w:w="3162"/>
+      <w:gridCol w:w="3160"/>
+      <w:gridCol w:w="3164"/>
     </w:tblGrid>
     <w:tr>
       <w:trPr>
@@ -5029,7 +5343,7 @@
       </w:tc>
       <w:tc>
         <w:tcPr>
-          <w:tcW w:w="3162" w:type="dxa"/>
+          <w:tcW w:w="3160" w:type="dxa"/>
           <w:tcBorders>
             <w:top w:val="nil"/>
             <w:left w:val="nil"/>
@@ -5082,7 +5396,7 @@
       </w:tc>
       <w:tc>
         <w:tcPr>
-          <w:tcW w:w="3162" w:type="dxa"/>
+          <w:tcW w:w="3164" w:type="dxa"/>
           <w:tcBorders>
             <w:top w:val="nil"/>
             <w:left w:val="nil"/>
@@ -5121,7 +5435,7 @@
             <w:fldChar w:fldCharType="separate"/>
           </w:r>
           <w:r>
-            <w:t>2</w:t>
+            <w:t>3</w:t>
           </w:r>
           <w:r>
             <w:fldChar w:fldCharType="end"/>
@@ -5147,7 +5461,7 @@
             <w:fldChar w:fldCharType="separate"/>
           </w:r>
           <w:r>
-            <w:t>2</w:t>
+            <w:t>3</w:t>
           </w:r>
           <w:r>
             <w:fldChar w:fldCharType="end"/>
@@ -5177,7 +5491,7 @@
   <w:tbl>
     <w:tblPr>
       <w:jc w:val="left"/>
-      <w:tblInd w:w="-60" w:type="dxa"/>
+      <w:tblInd w:w="-68" w:type="dxa"/>
       <w:tblBorders>
         <w:top w:val="single" w:sz="6" w:space="0" w:color="000001"/>
         <w:left w:val="single" w:sz="6" w:space="0" w:color="000001"/>
@@ -5188,14 +5502,14 @@
       </w:tblBorders>
       <w:tblCellMar>
         <w:top w:w="0" w:type="dxa"/>
-        <w:left w:w="52" w:type="dxa"/>
+        <w:left w:w="44" w:type="dxa"/>
         <w:bottom w:w="0" w:type="dxa"/>
         <w:right w:w="108" w:type="dxa"/>
       </w:tblCellMar>
     </w:tblPr>
     <w:tblGrid>
       <w:gridCol w:w="6379"/>
-      <w:gridCol w:w="3192"/>
+      <w:gridCol w:w="3191"/>
     </w:tblGrid>
     <w:tr>
       <w:trPr>
@@ -5214,7 +5528,7 @@
           </w:tcBorders>
           <w:shd w:fill="FFFFFF" w:val="clear"/>
           <w:tcMar>
-            <w:left w:w="52" w:type="dxa"/>
+            <w:left w:w="44" w:type="dxa"/>
           </w:tcMar>
         </w:tcPr>
         <w:p>
@@ -5230,7 +5544,7 @@
       </w:tc>
       <w:tc>
         <w:tcPr>
-          <w:tcW w:w="3192" w:type="dxa"/>
+          <w:tcW w:w="3191" w:type="dxa"/>
           <w:tcBorders>
             <w:top w:val="single" w:sz="6" w:space="0" w:color="000001"/>
             <w:left w:val="single" w:sz="6" w:space="0" w:color="000001"/>
@@ -5241,7 +5555,7 @@
           </w:tcBorders>
           <w:shd w:fill="FFFFFF" w:val="clear"/>
           <w:tcMar>
-            <w:left w:w="52" w:type="dxa"/>
+            <w:left w:w="44" w:type="dxa"/>
           </w:tcMar>
         </w:tcPr>
         <w:p>
@@ -5281,7 +5595,7 @@
           </w:tcBorders>
           <w:shd w:fill="FFFFFF" w:val="clear"/>
           <w:tcMar>
-            <w:left w:w="52" w:type="dxa"/>
+            <w:left w:w="44" w:type="dxa"/>
           </w:tcMar>
         </w:tcPr>
         <w:p>
@@ -5301,7 +5615,7 @@
       </w:tc>
       <w:tc>
         <w:tcPr>
-          <w:tcW w:w="3192" w:type="dxa"/>
+          <w:tcW w:w="3191" w:type="dxa"/>
           <w:tcBorders>
             <w:top w:val="single" w:sz="6" w:space="0" w:color="000001"/>
             <w:left w:val="single" w:sz="6" w:space="0" w:color="000001"/>
@@ -5312,7 +5626,7 @@
           </w:tcBorders>
           <w:shd w:fill="FFFFFF" w:val="clear"/>
           <w:tcMar>
-            <w:left w:w="52" w:type="dxa"/>
+            <w:left w:w="44" w:type="dxa"/>
           </w:tcMar>
         </w:tcPr>
         <w:p>
@@ -5332,31 +5646,7 @@
             <w:rPr>
               <w:lang w:val="pt-BR"/>
             </w:rPr>
-            <w:t>Data:  2</w:t>
-          </w:r>
-          <w:r>
-            <w:rPr>
-              <w:lang w:val="pt-BR"/>
-            </w:rPr>
-            <w:t>7</w:t>
-          </w:r>
-          <w:r>
-            <w:rPr>
-              <w:lang w:val="pt-BR"/>
-            </w:rPr>
-            <w:t>/0</w:t>
-          </w:r>
-          <w:r>
-            <w:rPr>
-              <w:lang w:val="pt-BR"/>
-            </w:rPr>
-            <w:t>8</w:t>
-          </w:r>
-          <w:r>
-            <w:rPr>
-              <w:lang w:val="pt-BR"/>
-            </w:rPr>
-            <w:t>/15</w:t>
+            <w:t>Data:  27/08/15</w:t>
           </w:r>
         </w:p>
       </w:tc>
@@ -7017,6 +7307,25 @@
       <w:rFonts w:cs="Wingdings"/>
     </w:rPr>
   </w:style>
+  <w:style w:type="character" w:styleId="ListLabel25">
+    <w:name w:val="ListLabel 25"/>
+    <w:rPr>
+      <w:rFonts w:cs="Symbol"/>
+      <w:b/>
+    </w:rPr>
+  </w:style>
+  <w:style w:type="character" w:styleId="ListLabel26">
+    <w:name w:val="ListLabel 26"/>
+    <w:rPr>
+      <w:rFonts w:cs="Courier New"/>
+    </w:rPr>
+  </w:style>
+  <w:style w:type="character" w:styleId="ListLabel27">
+    <w:name w:val="ListLabel 27"/>
+    <w:rPr>
+      <w:rFonts w:cs="Wingdings"/>
+    </w:rPr>
+  </w:style>
   <w:style w:type="paragraph" w:styleId="Ttulo">
     <w:name w:val="Título"/>
     <w:qFormat/>

</xml_diff>

<commit_message>
Correção lista de itens
</commit_message>
<xml_diff>
--- a/planejamento/CM_Plano_Iteracao_elaboracaoII.docx
+++ b/planejamento/CM_Plano_Iteracao_elaboracaoII.docx
@@ -267,17 +267,19 @@
                 <w:szCs w:val="22"/>
                 <w:lang w:val="pt-BR"/>
               </w:rPr>
-              <w:t xml:space="preserve">- </w:t>
-            </w:r>
-            <w:r>
+              <w:t>- Cadastros de colaborador, visitante e veículos,</w:t>
+            </w:r>
+          </w:p>
+          <w:p>
+            <w:pPr>
+              <w:pStyle w:val="Normal1"/>
               <w:rPr>
                 <w:rFonts w:cs="Arial"/>
                 <w:sz w:val="22"/>
                 <w:szCs w:val="22"/>
                 <w:lang w:val="pt-BR"/>
               </w:rPr>
-              <w:t>Cadastros</w:t>
-            </w:r>
+            </w:pPr>
             <w:r>
               <w:rPr>
                 <w:rFonts w:cs="Arial"/>
@@ -285,7 +287,7 @@
                 <w:szCs w:val="22"/>
                 <w:lang w:val="pt-BR"/>
               </w:rPr>
-              <w:t xml:space="preserve"> de colaborador, visitante e veículos,</w:t>
+              <w:t>- Alugar veículos,</w:t>
             </w:r>
           </w:p>
           <w:p>
@@ -298,46 +300,6 @@
                 <w:lang w:val="pt-BR"/>
               </w:rPr>
             </w:pPr>
-            <w:r>
-              <w:rPr>
-                <w:rFonts w:cs="Arial"/>
-                <w:sz w:val="22"/>
-                <w:szCs w:val="22"/>
-                <w:lang w:val="pt-BR"/>
-              </w:rPr>
-              <w:t xml:space="preserve">- </w:t>
-            </w:r>
-            <w:r>
-              <w:rPr>
-                <w:rFonts w:cs="Arial"/>
-                <w:sz w:val="22"/>
-                <w:szCs w:val="22"/>
-                <w:lang w:val="pt-BR"/>
-              </w:rPr>
-              <w:t>Alugar</w:t>
-            </w:r>
-            <w:r>
-              <w:rPr>
-                <w:rFonts w:cs="Arial"/>
-                <w:sz w:val="22"/>
-                <w:szCs w:val="22"/>
-                <w:lang w:val="pt-BR"/>
-              </w:rPr>
-              <w:t xml:space="preserve"> veículos,</w:t>
-            </w:r>
-          </w:p>
-          <w:p>
-            <w:pPr>
-              <w:pStyle w:val="Normal1"/>
-              <w:rPr>
-                <w:rFonts w:cs="Arial"/>
-                <w:sz w:val="22"/>
-                <w:szCs w:val="22"/>
-                <w:lang w:val="pt-BR"/>
-              </w:rPr>
-            </w:pPr>
-            <w:bookmarkStart w:id="2" w:name="_GoBack"/>
-            <w:bookmarkEnd w:id="2"/>
           </w:p>
           <w:p>
             <w:pPr>
@@ -462,16 +424,7 @@
                 <w:szCs w:val="22"/>
                 <w:lang w:val="pt-BR"/>
               </w:rPr>
-              <w:t>r</w:t>
-            </w:r>
-            <w:r>
-              <w:rPr>
-                <w:rFonts w:cs="Arial"/>
-                <w:sz w:val="22"/>
-                <w:szCs w:val="22"/>
-                <w:lang w:val="pt-BR"/>
-              </w:rPr>
-              <w:t>ojetar diagramas UML</w:t>
+              <w:t>rojetar diagramas UML</w:t>
             </w:r>
           </w:p>
         </w:tc>
@@ -504,16 +457,7 @@
                 <w:szCs w:val="22"/>
                 <w:lang w:val="pt-BR"/>
               </w:rPr>
-              <w:t>2</w:t>
-            </w:r>
-            <w:r>
-              <w:rPr>
-                <w:rFonts w:cs="Arial"/>
-                <w:sz w:val="22"/>
-                <w:szCs w:val="22"/>
-                <w:lang w:val="pt-BR"/>
-              </w:rPr>
-              <w:t>1/08/2015</w:t>
+              <w:t>21/08/2015</w:t>
             </w:r>
           </w:p>
         </w:tc>
@@ -601,7 +545,7 @@
                 <w:szCs w:val="22"/>
                 <w:lang w:val="pt-BR"/>
               </w:rPr>
-              <w:t>-</w:t>
+              <w:t xml:space="preserve">- </w:t>
             </w:r>
             <w:r>
               <w:rPr>
@@ -610,7 +554,7 @@
                 <w:szCs w:val="22"/>
                 <w:lang w:val="pt-BR"/>
               </w:rPr>
-              <w:t xml:space="preserve"> </w:t>
+              <w:t>Consultar</w:t>
             </w:r>
             <w:r>
               <w:rPr>
@@ -619,24 +563,16 @@
                 <w:szCs w:val="22"/>
                 <w:lang w:val="pt-BR"/>
               </w:rPr>
-              <w:t>Consultar</w:t>
-            </w:r>
-            <w:r>
-              <w:rPr>
-                <w:rFonts w:cs="Arial"/>
+              <w:t xml:space="preserve"> veículos.</w:t>
+            </w:r>
+          </w:p>
+          <w:p>
+            <w:pPr>
+              <w:pStyle w:val="Normal1"/>
+              <w:rPr>
                 <w:sz w:val="22"/>
                 <w:szCs w:val="22"/>
                 <w:lang w:val="pt-BR"/>
-              </w:rPr>
-              <w:t xml:space="preserve"> veículos.</w:t>
-            </w:r>
-          </w:p>
-          <w:p>
-            <w:pPr>
-              <w:pStyle w:val="Normal1"/>
-              <w:rPr>
-                <w:sz w:val="22"/>
-                <w:szCs w:val="22"/>
               </w:rPr>
             </w:pPr>
             <w:r>
@@ -769,13 +705,7 @@
         <w:rPr>
           <w:rFonts w:ascii="Times New Roman" w:hAnsi="Times New Roman"/>
         </w:rPr>
-        <w:t>2.  Objetivos de Alto</w:t>
-      </w:r>
-      <w:r>
-        <w:rPr>
-          <w:rFonts w:ascii="Times New Roman" w:hAnsi="Times New Roman"/>
-        </w:rPr>
-        <w:t xml:space="preserve"> Nível</w:t>
+        <w:t>2.  Objetivos de Alto Nível</w:t>
       </w:r>
     </w:p>
     <w:p>
@@ -813,16 +743,7 @@
           <w:szCs w:val="22"/>
           <w:lang w:val="pt-BR"/>
         </w:rPr>
-        <w:t>- Ter uma versão utilizável da aplicação nos seguintes casos de uso ao</w:t>
-      </w:r>
-      <w:r>
-        <w:rPr>
-          <w:rFonts w:cs="Arial"/>
-          <w:sz w:val="22"/>
-          <w:szCs w:val="22"/>
-          <w:lang w:val="pt-BR"/>
-        </w:rPr>
-        <w:t xml:space="preserve"> fim da iteração.</w:t>
+        <w:t>- Ter uma versão utilizável da aplicação nos seguintes casos de uso ao fim da iteração.</w:t>
       </w:r>
     </w:p>
     <w:p>
@@ -1421,7 +1342,7 @@
                 <w:szCs w:val="22"/>
                 <w:lang w:val="pt-BR" w:eastAsia="ja-JP"/>
               </w:rPr>
-              <w:t>E1</w:t>
+              <w:t>E2</w:t>
             </w:r>
           </w:p>
         </w:tc>
@@ -1741,7 +1662,7 @@
                 <w:szCs w:val="22"/>
                 <w:lang w:val="pt-BR" w:eastAsia="ja-JP"/>
               </w:rPr>
-              <w:t>E1</w:t>
+              <w:t>E2</w:t>
             </w:r>
           </w:p>
         </w:tc>
@@ -2082,7 +2003,7 @@
                 <w:szCs w:val="22"/>
                 <w:lang w:val="pt-BR" w:eastAsia="ja-JP"/>
               </w:rPr>
-              <w:t>1E1</w:t>
+              <w:t>E2</w:t>
             </w:r>
           </w:p>
         </w:tc>
@@ -2396,7 +2317,7 @@
                 <w:szCs w:val="22"/>
                 <w:lang w:val="pt-BR" w:eastAsia="ja-JP"/>
               </w:rPr>
-              <w:t>E1</w:t>
+              <w:t>E2</w:t>
             </w:r>
           </w:p>
         </w:tc>
@@ -2540,15 +2461,7 @@
                 <w:sz w:val="22"/>
                 <w:szCs w:val="22"/>
               </w:rPr>
-              <w:t xml:space="preserve">ções </w:t>
-            </w:r>
-            <w:r>
-              <w:rPr>
-                <w:color w:val="000000"/>
-                <w:sz w:val="22"/>
-                <w:szCs w:val="22"/>
-              </w:rPr>
-              <w:t>aprendidas</w:t>
+              <w:t>ções aprendidas</w:t>
             </w:r>
           </w:p>
           <w:p>
@@ -2723,7 +2636,7 @@
                 <w:szCs w:val="22"/>
                 <w:lang w:val="pt-BR" w:eastAsia="ja-JP"/>
               </w:rPr>
-              <w:t>E1</w:t>
+              <w:t>E2</w:t>
             </w:r>
           </w:p>
         </w:tc>
@@ -3000,10 +2913,12 @@
             </w:pPr>
             <w:r>
               <w:rPr>
-                <w:sz w:val="22"/>
-                <w:szCs w:val="22"/>
-              </w:rPr>
-              <w:t>E1</w:t>
+                <w:rFonts w:cs="Arial"/>
+                <w:sz w:val="22"/>
+                <w:szCs w:val="22"/>
+                <w:lang w:val="pt-BR" w:eastAsia="ja-JP"/>
+              </w:rPr>
+              <w:t>E2</w:t>
             </w:r>
           </w:p>
         </w:tc>
@@ -3220,7 +3135,7 @@
                 <w:sz w:val="22"/>
                 <w:szCs w:val="22"/>
               </w:rPr>
-              <w:t>Iniciado</w:t>
+              <w:t>Finalizado</w:t>
             </w:r>
           </w:p>
         </w:tc>
@@ -3276,10 +3191,12 @@
             </w:pPr>
             <w:r>
               <w:rPr>
-                <w:sz w:val="22"/>
-                <w:szCs w:val="22"/>
-              </w:rPr>
-              <w:t>E1</w:t>
+                <w:rFonts w:cs="Arial"/>
+                <w:sz w:val="22"/>
+                <w:szCs w:val="22"/>
+                <w:lang w:val="pt-BR" w:eastAsia="ja-JP"/>
+              </w:rPr>
+              <w:t>E2</w:t>
             </w:r>
           </w:p>
         </w:tc>
@@ -3339,7 +3256,7 @@
                 <w:sz w:val="22"/>
                 <w:szCs w:val="22"/>
               </w:rPr>
-              <w:t>8</w:t>
+              <w:t>15</w:t>
             </w:r>
           </w:p>
         </w:tc>
@@ -3498,7 +3415,7 @@
                 <w:sz w:val="22"/>
                 <w:szCs w:val="22"/>
               </w:rPr>
-              <w:t>Iniciado</w:t>
+              <w:t>Finalizado</w:t>
             </w:r>
           </w:p>
         </w:tc>
@@ -3554,10 +3471,12 @@
             </w:pPr>
             <w:r>
               <w:rPr>
-                <w:sz w:val="22"/>
-                <w:szCs w:val="22"/>
-              </w:rPr>
-              <w:t>E1</w:t>
+                <w:rFonts w:cs="Arial"/>
+                <w:sz w:val="22"/>
+                <w:szCs w:val="22"/>
+                <w:lang w:val="pt-BR" w:eastAsia="ja-JP"/>
+              </w:rPr>
+              <w:t>E2</w:t>
             </w:r>
           </w:p>
         </w:tc>
@@ -3584,8 +3503,8 @@
                 <w:szCs w:val="22"/>
               </w:rPr>
             </w:pPr>
-            <w:bookmarkStart w:id="3" w:name="__DdeLink__318_779452139"/>
-            <w:bookmarkEnd w:id="3"/>
+            <w:bookmarkStart w:id="2" w:name="__DdeLink__318_779452139"/>
+            <w:bookmarkEnd w:id="2"/>
             <w:r>
               <w:rPr>
                 <w:sz w:val="22"/>
@@ -3619,7 +3538,7 @@
                 <w:sz w:val="22"/>
                 <w:szCs w:val="22"/>
               </w:rPr>
-              <w:t>5</w:t>
+              <w:t>12</w:t>
             </w:r>
           </w:p>
         </w:tc>
@@ -4181,7 +4100,7 @@
                 <w:sz w:val="22"/>
                 <w:szCs w:val="22"/>
               </w:rPr>
-              <w:t>26</w:t>
+              <w:t>45</w:t>
             </w:r>
           </w:p>
         </w:tc>
@@ -4408,17 +4327,7 @@
                 <w:szCs w:val="22"/>
                 <w:lang w:val="pt-BR" w:eastAsia="ja-JP"/>
               </w:rPr>
-              <w:t xml:space="preserve">Falta de </w:t>
-            </w:r>
-            <w:r>
-              <w:rPr>
-                <w:rFonts w:cs="Arial"/>
-                <w:b/>
-                <w:sz w:val="22"/>
-                <w:szCs w:val="22"/>
-                <w:lang w:val="pt-BR" w:eastAsia="ja-JP"/>
-              </w:rPr>
-              <w:t>conhecimento da plataforma</w:t>
+              <w:t>Falta de conhecimento da plataforma</w:t>
             </w:r>
           </w:p>
         </w:tc>
@@ -4567,17 +4476,7 @@
           <w:szCs w:val="22"/>
           <w:lang w:val="pt-BR"/>
         </w:rPr>
-        <w:t xml:space="preserve">Avaliação do cliente ao final da iteração deverá </w:t>
-      </w:r>
-      <w:r>
-        <w:rPr>
-          <w:rFonts w:ascii="Times New Roman" w:hAnsi="Times New Roman"/>
-          <w:b w:val="0"/>
-          <w:sz w:val="22"/>
-          <w:szCs w:val="22"/>
-          <w:lang w:val="pt-BR"/>
-        </w:rPr>
-        <w:t>ser favorável.</w:t>
+        <w:t>Avaliação do cliente ao final da iteração deverá ser favorável.</w:t>
       </w:r>
     </w:p>
     <w:p>
@@ -4775,18 +4674,7 @@
                 <w:szCs w:val="22"/>
                 <w:lang w:val="pt-BR"/>
               </w:rPr>
-              <w:t xml:space="preserve">Verificar se caso de uso selecionado para a </w:t>
-            </w:r>
-            <w:r>
-              <w:rPr>
-                <w:rFonts w:cs="Arial"/>
-                <w:iCs/>
-                <w:color w:val="333333"/>
-                <w:sz w:val="22"/>
-                <w:szCs w:val="22"/>
-                <w:lang w:val="pt-BR"/>
-              </w:rPr>
-              <w:t>iteração foram contemplados;</w:t>
+              <w:t>Verificar se caso de uso selecionado para a iteração foram contemplados;</w:t>
             </w:r>
           </w:p>
         </w:tc>
@@ -4854,7 +4742,53 @@
                 <w:szCs w:val="22"/>
                 <w:lang w:val="pt-BR"/>
               </w:rPr>
-              <w:t>17/09/2015</w:t>
+              <w:t>0</w:t>
+            </w:r>
+            <w:bookmarkStart w:id="3" w:name="_GoBack"/>
+            <w:bookmarkEnd w:id="3"/>
+            <w:r>
+              <w:rPr>
+                <w:rFonts w:cs="Arial"/>
+                <w:iCs/>
+                <w:color w:val="333333"/>
+                <w:sz w:val="22"/>
+                <w:szCs w:val="22"/>
+                <w:lang w:val="pt-BR"/>
+              </w:rPr>
+              <w:t>1</w:t>
+            </w:r>
+            <w:r>
+              <w:rPr>
+                <w:rFonts w:cs="Arial"/>
+                <w:iCs/>
+                <w:color w:val="333333"/>
+                <w:sz w:val="22"/>
+                <w:szCs w:val="22"/>
+                <w:lang w:val="pt-BR"/>
+              </w:rPr>
+              <w:t>/</w:t>
+            </w:r>
+            <w:r>
+              <w:rPr>
+                <w:rFonts w:cs="Arial"/>
+                <w:iCs/>
+                <w:color w:val="333333"/>
+                <w:sz w:val="22"/>
+                <w:szCs w:val="22"/>
+                <w:lang w:val="pt-BR"/>
+              </w:rPr>
+              <w:t>1</w:t>
+            </w:r>
+            <w:r>
+              <w:rPr>
+                <w:rFonts w:cs="Arial"/>
+                <w:iCs/>
+                <w:color w:val="333333"/>
+                <w:sz w:val="22"/>
+                <w:szCs w:val="22"/>
+                <w:lang w:val="pt-BR"/>
+              </w:rPr>
+              <w:t>0/2015</w:t>
             </w:r>
           </w:p>
         </w:tc>
@@ -5000,7 +4934,7 @@
                 <w:szCs w:val="22"/>
                 <w:lang w:val="pt-BR"/>
               </w:rPr>
-              <w:t>Vermelho</w:t>
+              <w:t>Laranja</w:t>
             </w:r>
           </w:p>
         </w:tc>
@@ -5136,15 +5070,7 @@
           <w:sz w:val="22"/>
           <w:szCs w:val="22"/>
         </w:rPr>
-        <w:t>Outras Avaliações</w:t>
-      </w:r>
-      <w:r>
-        <w:rPr>
-          <w:rFonts w:ascii="Times New Roman" w:hAnsi="Times New Roman"/>
-          <w:sz w:val="22"/>
-          <w:szCs w:val="22"/>
-        </w:rPr>
-        <w:t xml:space="preserve"> e Desvios</w:t>
+        <w:t>Outras Avaliações e Desvios</w:t>
       </w:r>
     </w:p>
     <w:p>
@@ -5296,7 +5222,7 @@
             <w:rPr>
               <w:noProof/>
             </w:rPr>
-            <w:t>3</w:t>
+            <w:t>2</w:t>
           </w:r>
           <w:r>
             <w:fldChar w:fldCharType="end"/>

</xml_diff>